<commit_message>
docs: Update Project 01 Report with detailed hardware verification table
</commit_message>
<xml_diff>
--- a/01_Blinky/docs/Project_01_Blinky_Report.docx
+++ b/01_Blinky/docs/Project_01_Blinky_Report.docx
@@ -56,6 +56,7 @@
         <w:rPr>
           <w:b/>
           <w:bCs/>
+          <w:noProof/>
         </w:rPr>
         <w:drawing>
           <wp:inline distT="0" distB="0" distL="0" distR="0" wp14:anchorId="01B026B3" wp14:editId="47714540">
@@ -226,6 +227,15 @@
     </w:p>
     <w:sdt>
       <w:sdtPr>
+        <w:rPr>
+          <w:rFonts w:asciiTheme="minorHAnsi" w:eastAsiaTheme="minorHAnsi" w:hAnsiTheme="minorHAnsi" w:cstheme="minorBidi"/>
+          <w:color w:val="auto"/>
+          <w:kern w:val="2"/>
+          <w:sz w:val="24"/>
+          <w:szCs w:val="24"/>
+          <w:lang w:val="en-MY"/>
+          <w14:ligatures w14:val="standardContextual"/>
+        </w:rPr>
         <w:id w:val="1517190341"/>
         <w:docPartObj>
           <w:docPartGallery w:val="Table of Contents"/>
@@ -234,16 +244,9 @@
       </w:sdtPr>
       <w:sdtEndPr>
         <w:rPr>
-          <w:rFonts w:asciiTheme="minorHAnsi" w:eastAsiaTheme="minorHAnsi" w:hAnsiTheme="minorHAnsi" w:cstheme="minorBidi"/>
           <w:b/>
           <w:bCs/>
           <w:noProof/>
-          <w:color w:val="auto"/>
-          <w:kern w:val="2"/>
-          <w:sz w:val="24"/>
-          <w:szCs w:val="24"/>
-          <w:lang w:val="en-MY"/>
-          <w14:ligatures w14:val="standardContextual"/>
         </w:rPr>
       </w:sdtEndPr>
       <w:sdtContent>
@@ -2908,1695 +2911,773 @@
     </w:p>
     <w:p>
       <w:pPr>
-        <w:pStyle w:val="Heading2"/>
+        <w:rPr>
+          <w:b/>
+          <w:bCs/>
+        </w:rPr>
+      </w:pPr>
+      <w:r>
+        <w:rPr>
+          <w:b/>
+          <w:bCs/>
+        </w:rPr>
+        <w:t>Output:</w:t>
+      </w:r>
+    </w:p>
+    <w:p>
+      <w:pPr>
+        <w:spacing w:after="100" w:afterAutospacing="1" w:line="240" w:lineRule="auto"/>
+        <w:rPr>
+          <w:rFonts w:asciiTheme="majorHAnsi" w:eastAsia="Times New Roman" w:hAnsiTheme="majorHAnsi" w:cs="Arial"/>
+          <w:kern w:val="0"/>
+          <w:lang w:eastAsia="en-MY"/>
+          <w14:ligatures w14:val="none"/>
+        </w:rPr>
+      </w:pPr>
+      <w:r>
+        <w:rPr>
+          <w:rFonts w:asciiTheme="majorHAnsi" w:eastAsia="Times New Roman" w:hAnsiTheme="majorHAnsi" w:cs="Arial"/>
+          <w:kern w:val="0"/>
+          <w:lang w:eastAsia="en-MY"/>
+          <w14:ligatures w14:val="none"/>
+        </w:rPr>
+        <w:t xml:space="preserve">The design was programmed onto the </w:t>
+      </w:r>
+      <w:proofErr w:type="spellStart"/>
+      <w:r>
+        <w:rPr>
+          <w:rFonts w:asciiTheme="majorHAnsi" w:eastAsia="Times New Roman" w:hAnsiTheme="majorHAnsi" w:cs="Arial"/>
+          <w:kern w:val="0"/>
+          <w:lang w:eastAsia="en-MY"/>
+          <w14:ligatures w14:val="none"/>
+        </w:rPr>
+        <w:t>Nexys</w:t>
+      </w:r>
+      <w:proofErr w:type="spellEnd"/>
+      <w:r>
+        <w:rPr>
+          <w:rFonts w:asciiTheme="majorHAnsi" w:eastAsia="Times New Roman" w:hAnsiTheme="majorHAnsi" w:cs="Arial"/>
+          <w:kern w:val="0"/>
+          <w:lang w:eastAsia="en-MY"/>
+          <w14:ligatures w14:val="none"/>
+        </w:rPr>
+        <w:t xml:space="preserve"> 2 board (Spartan-3E). The physical validation confirmed that </w:t>
+      </w:r>
+      <w:r>
+        <w:rPr>
+          <w:rFonts w:asciiTheme="majorHAnsi" w:eastAsia="Times New Roman" w:hAnsiTheme="majorHAnsi" w:cs="Arial"/>
+          <w:b/>
+          <w:bCs/>
+          <w:kern w:val="0"/>
+          <w:lang w:eastAsia="en-MY"/>
+          <w14:ligatures w14:val="none"/>
+        </w:rPr>
+        <w:t>Switch 0 (SW0)</w:t>
+      </w:r>
+      <w:r>
+        <w:rPr>
+          <w:rFonts w:asciiTheme="majorHAnsi" w:eastAsia="Times New Roman" w:hAnsiTheme="majorHAnsi" w:cs="Arial"/>
+          <w:kern w:val="0"/>
+          <w:lang w:eastAsia="en-MY"/>
+          <w14:ligatures w14:val="none"/>
+        </w:rPr>
+        <w:t xml:space="preserve"> correctly acts as the "Enable" signal for the blinking logic.</w:t>
+      </w:r>
+    </w:p>
+    <w:tbl>
+      <w:tblPr>
+        <w:tblW w:w="0" w:type="auto"/>
+        <w:tblCellSpacing w:w="15" w:type="dxa"/>
+        <w:tblCellMar>
+          <w:top w:w="15" w:type="dxa"/>
+          <w:left w:w="15" w:type="dxa"/>
+          <w:bottom w:w="15" w:type="dxa"/>
+          <w:right w:w="15" w:type="dxa"/>
+        </w:tblCellMar>
+        <w:tblLook w:val="04A0" w:firstRow="1" w:lastRow="0" w:firstColumn="1" w:lastColumn="0" w:noHBand="0" w:noVBand="1"/>
+      </w:tblPr>
+      <w:tblGrid>
+        <w:gridCol w:w="1366"/>
+        <w:gridCol w:w="1069"/>
+        <w:gridCol w:w="1708"/>
+        <w:gridCol w:w="4098"/>
+        <w:gridCol w:w="769"/>
+      </w:tblGrid>
+      <w:tr>
+        <w:trPr>
+          <w:tblHeader/>
+          <w:tblCellSpacing w:w="15" w:type="dxa"/>
+        </w:trPr>
+        <w:tc>
+          <w:tcPr>
+            <w:tcW w:w="0" w:type="auto"/>
+            <w:tcBorders>
+              <w:top w:val="single" w:sz="6" w:space="0" w:color="auto"/>
+              <w:left w:val="single" w:sz="6" w:space="0" w:color="auto"/>
+              <w:bottom w:val="single" w:sz="6" w:space="0" w:color="auto"/>
+              <w:right w:val="single" w:sz="6" w:space="0" w:color="auto"/>
+            </w:tcBorders>
+            <w:vAlign w:val="center"/>
+            <w:hideMark/>
+          </w:tcPr>
+          <w:p>
+            <w:pPr>
+              <w:spacing w:after="0" w:line="240" w:lineRule="auto"/>
+              <w:rPr>
+                <w:rFonts w:asciiTheme="majorHAnsi" w:eastAsia="Times New Roman" w:hAnsiTheme="majorHAnsi" w:cs="Arial"/>
+                <w:kern w:val="0"/>
+                <w:lang w:eastAsia="en-MY"/>
+                <w14:ligatures w14:val="none"/>
+              </w:rPr>
+            </w:pPr>
+            <w:r>
+              <w:rPr>
+                <w:rFonts w:asciiTheme="majorHAnsi" w:eastAsia="Times New Roman" w:hAnsiTheme="majorHAnsi" w:cs="Arial"/>
+                <w:b/>
+                <w:bCs/>
+                <w:kern w:val="0"/>
+                <w:lang w:eastAsia="en-MY"/>
+                <w14:ligatures w14:val="none"/>
+              </w:rPr>
+              <w:t>Switch Input (SW0)</w:t>
+            </w:r>
+          </w:p>
+        </w:tc>
+        <w:tc>
+          <w:tcPr>
+            <w:tcW w:w="0" w:type="auto"/>
+            <w:tcBorders>
+              <w:top w:val="single" w:sz="6" w:space="0" w:color="auto"/>
+              <w:left w:val="single" w:sz="6" w:space="0" w:color="auto"/>
+              <w:bottom w:val="single" w:sz="6" w:space="0" w:color="auto"/>
+              <w:right w:val="single" w:sz="6" w:space="0" w:color="auto"/>
+            </w:tcBorders>
+            <w:vAlign w:val="center"/>
+            <w:hideMark/>
+          </w:tcPr>
+          <w:p>
+            <w:pPr>
+              <w:spacing w:after="0" w:line="240" w:lineRule="auto"/>
+              <w:rPr>
+                <w:rFonts w:asciiTheme="majorHAnsi" w:eastAsia="Times New Roman" w:hAnsiTheme="majorHAnsi" w:cs="Arial"/>
+                <w:kern w:val="0"/>
+                <w:lang w:eastAsia="en-MY"/>
+                <w14:ligatures w14:val="none"/>
+              </w:rPr>
+            </w:pPr>
+            <w:r>
+              <w:rPr>
+                <w:rFonts w:asciiTheme="majorHAnsi" w:eastAsia="Times New Roman" w:hAnsiTheme="majorHAnsi" w:cs="Arial"/>
+                <w:b/>
+                <w:bCs/>
+                <w:kern w:val="0"/>
+                <w:lang w:eastAsia="en-MY"/>
+                <w14:ligatures w14:val="none"/>
+              </w:rPr>
+              <w:t>Logic State</w:t>
+            </w:r>
+          </w:p>
+        </w:tc>
+        <w:tc>
+          <w:tcPr>
+            <w:tcW w:w="0" w:type="auto"/>
+            <w:tcBorders>
+              <w:top w:val="single" w:sz="6" w:space="0" w:color="auto"/>
+              <w:left w:val="single" w:sz="6" w:space="0" w:color="auto"/>
+              <w:bottom w:val="single" w:sz="6" w:space="0" w:color="auto"/>
+              <w:right w:val="single" w:sz="6" w:space="0" w:color="auto"/>
+            </w:tcBorders>
+            <w:vAlign w:val="center"/>
+            <w:hideMark/>
+          </w:tcPr>
+          <w:p>
+            <w:pPr>
+              <w:spacing w:after="0" w:line="240" w:lineRule="auto"/>
+              <w:rPr>
+                <w:rFonts w:asciiTheme="majorHAnsi" w:eastAsia="Times New Roman" w:hAnsiTheme="majorHAnsi" w:cs="Arial"/>
+                <w:kern w:val="0"/>
+                <w:lang w:eastAsia="en-MY"/>
+                <w14:ligatures w14:val="none"/>
+              </w:rPr>
+            </w:pPr>
+            <w:r>
+              <w:rPr>
+                <w:rFonts w:asciiTheme="majorHAnsi" w:eastAsia="Times New Roman" w:hAnsiTheme="majorHAnsi" w:cs="Arial"/>
+                <w:b/>
+                <w:bCs/>
+                <w:kern w:val="0"/>
+                <w:lang w:eastAsia="en-MY"/>
+                <w14:ligatures w14:val="none"/>
+              </w:rPr>
+              <w:t>Expected Output (LED0)</w:t>
+            </w:r>
+          </w:p>
+        </w:tc>
+        <w:tc>
+          <w:tcPr>
+            <w:tcW w:w="0" w:type="auto"/>
+            <w:tcBorders>
+              <w:top w:val="single" w:sz="6" w:space="0" w:color="auto"/>
+              <w:left w:val="single" w:sz="6" w:space="0" w:color="auto"/>
+              <w:bottom w:val="single" w:sz="6" w:space="0" w:color="auto"/>
+              <w:right w:val="single" w:sz="6" w:space="0" w:color="auto"/>
+            </w:tcBorders>
+            <w:vAlign w:val="center"/>
+            <w:hideMark/>
+          </w:tcPr>
+          <w:p>
+            <w:pPr>
+              <w:spacing w:after="0" w:line="240" w:lineRule="auto"/>
+              <w:rPr>
+                <w:rFonts w:asciiTheme="majorHAnsi" w:eastAsia="Times New Roman" w:hAnsiTheme="majorHAnsi" w:cs="Arial"/>
+                <w:kern w:val="0"/>
+                <w:lang w:eastAsia="en-MY"/>
+                <w14:ligatures w14:val="none"/>
+              </w:rPr>
+            </w:pPr>
+            <w:r>
+              <w:rPr>
+                <w:rFonts w:asciiTheme="majorHAnsi" w:eastAsia="Times New Roman" w:hAnsiTheme="majorHAnsi" w:cs="Arial"/>
+                <w:b/>
+                <w:bCs/>
+                <w:kern w:val="0"/>
+                <w:lang w:eastAsia="en-MY"/>
+                <w14:ligatures w14:val="none"/>
+              </w:rPr>
+              <w:t xml:space="preserve">Observed </w:t>
+            </w:r>
+            <w:r>
+              <w:rPr>
+                <w:rFonts w:asciiTheme="majorHAnsi" w:eastAsia="Times New Roman" w:hAnsiTheme="majorHAnsi" w:cs="Arial"/>
+                <w:b/>
+                <w:bCs/>
+                <w:kern w:val="0"/>
+                <w:lang w:eastAsia="en-MY"/>
+                <w14:ligatures w14:val="none"/>
+              </w:rPr>
+              <w:t>Behaviour</w:t>
+            </w:r>
+          </w:p>
+        </w:tc>
+        <w:tc>
+          <w:tcPr>
+            <w:tcW w:w="0" w:type="auto"/>
+            <w:tcBorders>
+              <w:top w:val="single" w:sz="6" w:space="0" w:color="auto"/>
+              <w:left w:val="single" w:sz="6" w:space="0" w:color="auto"/>
+              <w:bottom w:val="single" w:sz="6" w:space="0" w:color="auto"/>
+              <w:right w:val="single" w:sz="6" w:space="0" w:color="auto"/>
+            </w:tcBorders>
+            <w:vAlign w:val="center"/>
+            <w:hideMark/>
+          </w:tcPr>
+          <w:p>
+            <w:pPr>
+              <w:spacing w:after="0" w:line="240" w:lineRule="auto"/>
+              <w:rPr>
+                <w:rFonts w:asciiTheme="majorHAnsi" w:eastAsia="Times New Roman" w:hAnsiTheme="majorHAnsi" w:cs="Arial"/>
+                <w:kern w:val="0"/>
+                <w:lang w:eastAsia="en-MY"/>
+                <w14:ligatures w14:val="none"/>
+              </w:rPr>
+            </w:pPr>
+            <w:r>
+              <w:rPr>
+                <w:rFonts w:asciiTheme="majorHAnsi" w:eastAsia="Times New Roman" w:hAnsiTheme="majorHAnsi" w:cs="Arial"/>
+                <w:b/>
+                <w:bCs/>
+                <w:kern w:val="0"/>
+                <w:lang w:eastAsia="en-MY"/>
+                <w14:ligatures w14:val="none"/>
+              </w:rPr>
+              <w:t>Status</w:t>
+            </w:r>
+          </w:p>
+        </w:tc>
+      </w:tr>
+      <w:tr>
+        <w:trPr>
+          <w:tblCellSpacing w:w="15" w:type="dxa"/>
+        </w:trPr>
+        <w:tc>
+          <w:tcPr>
+            <w:tcW w:w="0" w:type="auto"/>
+            <w:tcBorders>
+              <w:top w:val="single" w:sz="6" w:space="0" w:color="auto"/>
+              <w:left w:val="single" w:sz="6" w:space="0" w:color="auto"/>
+              <w:bottom w:val="single" w:sz="6" w:space="0" w:color="auto"/>
+              <w:right w:val="single" w:sz="6" w:space="0" w:color="auto"/>
+            </w:tcBorders>
+            <w:vAlign w:val="center"/>
+            <w:hideMark/>
+          </w:tcPr>
+          <w:p>
+            <w:pPr>
+              <w:spacing w:after="0" w:line="240" w:lineRule="auto"/>
+              <w:rPr>
+                <w:rFonts w:asciiTheme="majorHAnsi" w:eastAsia="Times New Roman" w:hAnsiTheme="majorHAnsi" w:cs="Arial"/>
+                <w:kern w:val="0"/>
+                <w:lang w:eastAsia="en-MY"/>
+                <w14:ligatures w14:val="none"/>
+              </w:rPr>
+            </w:pPr>
+            <w:r>
+              <w:rPr>
+                <w:rFonts w:asciiTheme="majorHAnsi" w:eastAsia="Times New Roman" w:hAnsiTheme="majorHAnsi" w:cs="Arial"/>
+                <w:b/>
+                <w:bCs/>
+                <w:kern w:val="0"/>
+                <w:lang w:eastAsia="en-MY"/>
+                <w14:ligatures w14:val="none"/>
+              </w:rPr>
+              <w:t>LOW (0)</w:t>
+            </w:r>
+          </w:p>
+        </w:tc>
+        <w:tc>
+          <w:tcPr>
+            <w:tcW w:w="0" w:type="auto"/>
+            <w:tcBorders>
+              <w:top w:val="single" w:sz="6" w:space="0" w:color="auto"/>
+              <w:left w:val="single" w:sz="6" w:space="0" w:color="auto"/>
+              <w:bottom w:val="single" w:sz="6" w:space="0" w:color="auto"/>
+              <w:right w:val="single" w:sz="6" w:space="0" w:color="auto"/>
+            </w:tcBorders>
+            <w:vAlign w:val="center"/>
+            <w:hideMark/>
+          </w:tcPr>
+          <w:p>
+            <w:pPr>
+              <w:spacing w:after="0" w:line="240" w:lineRule="auto"/>
+              <w:rPr>
+                <w:rFonts w:asciiTheme="majorHAnsi" w:eastAsia="Times New Roman" w:hAnsiTheme="majorHAnsi" w:cs="Arial"/>
+                <w:kern w:val="0"/>
+                <w:lang w:eastAsia="en-MY"/>
+                <w14:ligatures w14:val="none"/>
+              </w:rPr>
+            </w:pPr>
+            <w:r>
+              <w:rPr>
+                <w:rFonts w:asciiTheme="majorHAnsi" w:eastAsia="Times New Roman" w:hAnsiTheme="majorHAnsi" w:cs="Arial"/>
+                <w:kern w:val="0"/>
+                <w:lang w:eastAsia="en-MY"/>
+                <w14:ligatures w14:val="none"/>
+              </w:rPr>
+              <w:t>Disabled</w:t>
+            </w:r>
+          </w:p>
+        </w:tc>
+        <w:tc>
+          <w:tcPr>
+            <w:tcW w:w="0" w:type="auto"/>
+            <w:tcBorders>
+              <w:top w:val="single" w:sz="6" w:space="0" w:color="auto"/>
+              <w:left w:val="single" w:sz="6" w:space="0" w:color="auto"/>
+              <w:bottom w:val="single" w:sz="6" w:space="0" w:color="auto"/>
+              <w:right w:val="single" w:sz="6" w:space="0" w:color="auto"/>
+            </w:tcBorders>
+            <w:vAlign w:val="center"/>
+            <w:hideMark/>
+          </w:tcPr>
+          <w:p>
+            <w:pPr>
+              <w:spacing w:after="0" w:line="240" w:lineRule="auto"/>
+              <w:rPr>
+                <w:rFonts w:asciiTheme="majorHAnsi" w:eastAsia="Times New Roman" w:hAnsiTheme="majorHAnsi" w:cs="Arial"/>
+                <w:kern w:val="0"/>
+                <w:lang w:eastAsia="en-MY"/>
+                <w14:ligatures w14:val="none"/>
+              </w:rPr>
+            </w:pPr>
+            <w:r>
+              <w:rPr>
+                <w:rFonts w:asciiTheme="majorHAnsi" w:eastAsia="Times New Roman" w:hAnsiTheme="majorHAnsi" w:cs="Arial"/>
+                <w:b/>
+                <w:bCs/>
+                <w:kern w:val="0"/>
+                <w:lang w:eastAsia="en-MY"/>
+                <w14:ligatures w14:val="none"/>
+              </w:rPr>
+              <w:t>Forced OFF</w:t>
+            </w:r>
+            <w:r>
+              <w:rPr>
+                <w:rFonts w:asciiTheme="majorHAnsi" w:eastAsia="Times New Roman" w:hAnsiTheme="majorHAnsi" w:cs="Arial"/>
+                <w:kern w:val="0"/>
+                <w:lang w:eastAsia="en-MY"/>
+                <w14:ligatures w14:val="none"/>
+              </w:rPr>
+              <w:t xml:space="preserve"> (Logic 0)</w:t>
+            </w:r>
+          </w:p>
+        </w:tc>
+        <w:tc>
+          <w:tcPr>
+            <w:tcW w:w="0" w:type="auto"/>
+            <w:tcBorders>
+              <w:top w:val="single" w:sz="6" w:space="0" w:color="auto"/>
+              <w:left w:val="single" w:sz="6" w:space="0" w:color="auto"/>
+              <w:bottom w:val="single" w:sz="6" w:space="0" w:color="auto"/>
+              <w:right w:val="single" w:sz="6" w:space="0" w:color="auto"/>
+            </w:tcBorders>
+            <w:vAlign w:val="center"/>
+            <w:hideMark/>
+          </w:tcPr>
+          <w:p>
+            <w:pPr>
+              <w:spacing w:after="0" w:line="240" w:lineRule="auto"/>
+              <w:rPr>
+                <w:rFonts w:asciiTheme="majorHAnsi" w:eastAsia="Times New Roman" w:hAnsiTheme="majorHAnsi" w:cs="Arial"/>
+                <w:kern w:val="0"/>
+                <w:lang w:eastAsia="en-MY"/>
+                <w14:ligatures w14:val="none"/>
+              </w:rPr>
+            </w:pPr>
+            <w:r>
+              <w:rPr>
+                <w:rFonts w:asciiTheme="majorHAnsi" w:eastAsia="Times New Roman" w:hAnsiTheme="majorHAnsi" w:cs="Arial"/>
+                <w:kern w:val="0"/>
+                <w:lang w:eastAsia="en-MY"/>
+                <w14:ligatures w14:val="none"/>
+              </w:rPr>
+              <w:t>LED remained completely dark.</w:t>
+            </w:r>
+          </w:p>
+        </w:tc>
+        <w:tc>
+          <w:tcPr>
+            <w:tcW w:w="0" w:type="auto"/>
+            <w:tcBorders>
+              <w:top w:val="single" w:sz="6" w:space="0" w:color="auto"/>
+              <w:left w:val="single" w:sz="6" w:space="0" w:color="auto"/>
+              <w:bottom w:val="single" w:sz="6" w:space="0" w:color="auto"/>
+              <w:right w:val="single" w:sz="6" w:space="0" w:color="auto"/>
+            </w:tcBorders>
+            <w:vAlign w:val="center"/>
+            <w:hideMark/>
+          </w:tcPr>
+          <w:p>
+            <w:pPr>
+              <w:spacing w:after="0" w:line="240" w:lineRule="auto"/>
+              <w:rPr>
+                <w:rFonts w:asciiTheme="majorHAnsi" w:eastAsia="Times New Roman" w:hAnsiTheme="majorHAnsi" w:cs="Arial"/>
+                <w:kern w:val="0"/>
+                <w:lang w:eastAsia="en-MY"/>
+                <w14:ligatures w14:val="none"/>
+              </w:rPr>
+            </w:pPr>
+            <w:r>
+              <w:rPr>
+                <w:rFonts w:asciiTheme="majorHAnsi" w:eastAsia="Times New Roman" w:hAnsiTheme="majorHAnsi" w:cs="Arial"/>
+                <w:kern w:val="0"/>
+                <w:highlight w:val="green"/>
+                <w:lang w:eastAsia="en-MY"/>
+                <w14:ligatures w14:val="none"/>
+              </w:rPr>
+              <w:t>PASS</w:t>
+            </w:r>
+          </w:p>
+        </w:tc>
+      </w:tr>
+      <w:tr>
+        <w:trPr>
+          <w:tblCellSpacing w:w="15" w:type="dxa"/>
+        </w:trPr>
+        <w:tc>
+          <w:tcPr>
+            <w:tcW w:w="0" w:type="auto"/>
+            <w:tcBorders>
+              <w:top w:val="single" w:sz="6" w:space="0" w:color="auto"/>
+              <w:left w:val="single" w:sz="6" w:space="0" w:color="auto"/>
+              <w:bottom w:val="single" w:sz="6" w:space="0" w:color="auto"/>
+              <w:right w:val="single" w:sz="6" w:space="0" w:color="auto"/>
+            </w:tcBorders>
+            <w:vAlign w:val="center"/>
+            <w:hideMark/>
+          </w:tcPr>
+          <w:p>
+            <w:pPr>
+              <w:spacing w:after="0" w:line="240" w:lineRule="auto"/>
+              <w:rPr>
+                <w:rFonts w:asciiTheme="majorHAnsi" w:eastAsia="Times New Roman" w:hAnsiTheme="majorHAnsi" w:cs="Arial"/>
+                <w:kern w:val="0"/>
+                <w:lang w:eastAsia="en-MY"/>
+                <w14:ligatures w14:val="none"/>
+              </w:rPr>
+            </w:pPr>
+            <w:r>
+              <w:rPr>
+                <w:rFonts w:asciiTheme="majorHAnsi" w:eastAsia="Times New Roman" w:hAnsiTheme="majorHAnsi" w:cs="Arial"/>
+                <w:b/>
+                <w:bCs/>
+                <w:kern w:val="0"/>
+                <w:lang w:eastAsia="en-MY"/>
+                <w14:ligatures w14:val="none"/>
+              </w:rPr>
+              <w:t>HIGH (1)</w:t>
+            </w:r>
+          </w:p>
+        </w:tc>
+        <w:tc>
+          <w:tcPr>
+            <w:tcW w:w="0" w:type="auto"/>
+            <w:tcBorders>
+              <w:top w:val="single" w:sz="6" w:space="0" w:color="auto"/>
+              <w:left w:val="single" w:sz="6" w:space="0" w:color="auto"/>
+              <w:bottom w:val="single" w:sz="6" w:space="0" w:color="auto"/>
+              <w:right w:val="single" w:sz="6" w:space="0" w:color="auto"/>
+            </w:tcBorders>
+            <w:vAlign w:val="center"/>
+            <w:hideMark/>
+          </w:tcPr>
+          <w:p>
+            <w:pPr>
+              <w:spacing w:after="0" w:line="240" w:lineRule="auto"/>
+              <w:rPr>
+                <w:rFonts w:asciiTheme="majorHAnsi" w:eastAsia="Times New Roman" w:hAnsiTheme="majorHAnsi" w:cs="Arial"/>
+                <w:kern w:val="0"/>
+                <w:lang w:eastAsia="en-MY"/>
+                <w14:ligatures w14:val="none"/>
+              </w:rPr>
+            </w:pPr>
+            <w:r>
+              <w:rPr>
+                <w:rFonts w:asciiTheme="majorHAnsi" w:eastAsia="Times New Roman" w:hAnsiTheme="majorHAnsi" w:cs="Arial"/>
+                <w:kern w:val="0"/>
+                <w:lang w:eastAsia="en-MY"/>
+                <w14:ligatures w14:val="none"/>
+              </w:rPr>
+              <w:t>Enabled</w:t>
+            </w:r>
+          </w:p>
+        </w:tc>
+        <w:tc>
+          <w:tcPr>
+            <w:tcW w:w="0" w:type="auto"/>
+            <w:tcBorders>
+              <w:top w:val="single" w:sz="6" w:space="0" w:color="auto"/>
+              <w:left w:val="single" w:sz="6" w:space="0" w:color="auto"/>
+              <w:bottom w:val="single" w:sz="6" w:space="0" w:color="auto"/>
+              <w:right w:val="single" w:sz="6" w:space="0" w:color="auto"/>
+            </w:tcBorders>
+            <w:vAlign w:val="center"/>
+            <w:hideMark/>
+          </w:tcPr>
+          <w:p>
+            <w:pPr>
+              <w:spacing w:after="0" w:line="240" w:lineRule="auto"/>
+              <w:rPr>
+                <w:rFonts w:asciiTheme="majorHAnsi" w:eastAsia="Times New Roman" w:hAnsiTheme="majorHAnsi" w:cs="Arial"/>
+                <w:kern w:val="0"/>
+                <w:lang w:eastAsia="en-MY"/>
+                <w14:ligatures w14:val="none"/>
+              </w:rPr>
+            </w:pPr>
+            <w:r>
+              <w:rPr>
+                <w:rFonts w:asciiTheme="majorHAnsi" w:eastAsia="Times New Roman" w:hAnsiTheme="majorHAnsi" w:cs="Arial"/>
+                <w:b/>
+                <w:bCs/>
+                <w:kern w:val="0"/>
+                <w:lang w:eastAsia="en-MY"/>
+                <w14:ligatures w14:val="none"/>
+              </w:rPr>
+              <w:t>Blinking</w:t>
+            </w:r>
+            <w:r>
+              <w:rPr>
+                <w:rFonts w:asciiTheme="majorHAnsi" w:eastAsia="Times New Roman" w:hAnsiTheme="majorHAnsi" w:cs="Arial"/>
+                <w:kern w:val="0"/>
+                <w:lang w:eastAsia="en-MY"/>
+                <w14:ligatures w14:val="none"/>
+              </w:rPr>
+              <w:t xml:space="preserve"> (~0.74 Hz)</w:t>
+            </w:r>
+          </w:p>
+        </w:tc>
+        <w:tc>
+          <w:tcPr>
+            <w:tcW w:w="0" w:type="auto"/>
+            <w:tcBorders>
+              <w:top w:val="single" w:sz="6" w:space="0" w:color="auto"/>
+              <w:left w:val="single" w:sz="6" w:space="0" w:color="auto"/>
+              <w:bottom w:val="single" w:sz="6" w:space="0" w:color="auto"/>
+              <w:right w:val="single" w:sz="6" w:space="0" w:color="auto"/>
+            </w:tcBorders>
+            <w:vAlign w:val="center"/>
+            <w:hideMark/>
+          </w:tcPr>
+          <w:p>
+            <w:pPr>
+              <w:spacing w:after="0" w:line="240" w:lineRule="auto"/>
+              <w:rPr>
+                <w:rFonts w:asciiTheme="majorHAnsi" w:eastAsia="Times New Roman" w:hAnsiTheme="majorHAnsi" w:cs="Arial"/>
+                <w:kern w:val="0"/>
+                <w:lang w:eastAsia="en-MY"/>
+                <w14:ligatures w14:val="none"/>
+              </w:rPr>
+            </w:pPr>
+            <w:r>
+              <w:rPr>
+                <w:rFonts w:asciiTheme="majorHAnsi" w:eastAsia="Times New Roman" w:hAnsiTheme="majorHAnsi" w:cs="Arial"/>
+                <w:kern w:val="0"/>
+                <w:lang w:eastAsia="en-MY"/>
+                <w14:ligatures w14:val="none"/>
+              </w:rPr>
+              <w:t>LED toggled ON/OFF continuously with a visible period of approx. 1.3 seconds.</w:t>
+            </w:r>
+          </w:p>
+        </w:tc>
+        <w:tc>
+          <w:tcPr>
+            <w:tcW w:w="0" w:type="auto"/>
+            <w:tcBorders>
+              <w:top w:val="single" w:sz="6" w:space="0" w:color="auto"/>
+              <w:left w:val="single" w:sz="6" w:space="0" w:color="auto"/>
+              <w:bottom w:val="single" w:sz="6" w:space="0" w:color="auto"/>
+              <w:right w:val="single" w:sz="6" w:space="0" w:color="auto"/>
+            </w:tcBorders>
+            <w:vAlign w:val="center"/>
+            <w:hideMark/>
+          </w:tcPr>
+          <w:p>
+            <w:pPr>
+              <w:spacing w:after="0" w:line="240" w:lineRule="auto"/>
+              <w:rPr>
+                <w:rFonts w:asciiTheme="majorHAnsi" w:eastAsia="Times New Roman" w:hAnsiTheme="majorHAnsi" w:cs="Arial"/>
+                <w:kern w:val="0"/>
+                <w:lang w:eastAsia="en-MY"/>
+                <w14:ligatures w14:val="none"/>
+              </w:rPr>
+            </w:pPr>
+            <w:r>
+              <w:rPr>
+                <w:rFonts w:asciiTheme="majorHAnsi" w:eastAsia="Times New Roman" w:hAnsiTheme="majorHAnsi" w:cs="Arial"/>
+                <w:kern w:val="0"/>
+                <w:highlight w:val="green"/>
+                <w:lang w:eastAsia="en-MY"/>
+                <w14:ligatures w14:val="none"/>
+              </w:rPr>
+              <w:t>PASS</w:t>
+            </w:r>
+          </w:p>
+        </w:tc>
+      </w:tr>
+    </w:tbl>
+    <w:p/>
+    <w:p>
+      <w:r>
+        <w:rPr>
+          <w:b/>
+          <w:bCs/>
+        </w:rPr>
+        <w:t>Analysis of Timing:</w:t>
+      </w:r>
+    </w:p>
+    <w:p>
+      <w:r>
+        <w:t xml:space="preserve">The hardware utilizes </w:t>
+      </w:r>
+      <w:r>
+        <w:rPr>
+          <w:b/>
+          <w:bCs/>
+        </w:rPr>
+        <w:t>Bit 25</w:t>
+      </w:r>
+      <w:r>
+        <w:t xml:space="preserve"> of the binary counter driven by the 50 MHz onboard oscillator.</w:t>
+      </w:r>
+    </w:p>
+    <w:p>
+      <w:pPr>
         <w:numPr>
-          <w:ilvl w:val="1"/>
-          <w:numId w:val="6"/>
+          <w:ilvl w:val="0"/>
+          <w:numId w:val="9"/>
         </w:numPr>
-        <w:rPr>
-          <w:b/>
-          <w:bCs/>
-          <w:color w:val="auto"/>
-        </w:rPr>
-      </w:pPr>
-      <w:bookmarkStart w:id="6" w:name="_Toc220584752"/>
-      <w:r>
-        <w:rPr>
-          <w:b/>
-          <w:bCs/>
-          <w:color w:val="auto"/>
-        </w:rPr>
-        <w:t>Automation Script (verification/run.do)</w:t>
-      </w:r>
-      <w:bookmarkEnd w:id="6"/>
-    </w:p>
-    <w:p>
-      <w:r>
-        <w:t>Used in EDA Playground to run the simulation automatically.</w:t>
-      </w:r>
-    </w:p>
-    <w:p>
-      <w:proofErr w:type="spellStart"/>
-      <w:r>
-        <w:t>Tcl</w:t>
-      </w:r>
-      <w:proofErr w:type="spellEnd"/>
-    </w:p>
-    <w:p>
-      <w:proofErr w:type="spellStart"/>
-      <w:r>
-        <w:t>vlib</w:t>
-      </w:r>
-      <w:proofErr w:type="spellEnd"/>
-      <w:r>
-        <w:t xml:space="preserve"> work                  # Create "work" library</w:t>
-      </w:r>
-    </w:p>
-    <w:p>
-      <w:proofErr w:type="spellStart"/>
-      <w:r>
-        <w:t>vcom</w:t>
-      </w:r>
-      <w:proofErr w:type="spellEnd"/>
-      <w:r>
-        <w:t xml:space="preserve"> ../</w:t>
-      </w:r>
-      <w:proofErr w:type="spellStart"/>
-      <w:r>
-        <w:t>rtl</w:t>
-      </w:r>
-      <w:proofErr w:type="spellEnd"/>
-      <w:r>
-        <w:t>/</w:t>
-      </w:r>
-      <w:proofErr w:type="spellStart"/>
-      <w:r>
-        <w:t>blinky.vhd</w:t>
-      </w:r>
-      <w:proofErr w:type="spellEnd"/>
-      <w:r>
-        <w:t xml:space="preserve">     # Compile VHDL Source</w:t>
-      </w:r>
-    </w:p>
-    <w:p>
-      <w:r>
-        <w:t>vlog +</w:t>
-      </w:r>
-      <w:proofErr w:type="spellStart"/>
-      <w:r>
-        <w:t>incdir</w:t>
-      </w:r>
-      <w:proofErr w:type="spellEnd"/>
-      <w:r>
-        <w:t>+... testbench.sv # Compile Testbench</w:t>
-      </w:r>
-    </w:p>
-    <w:p>
-      <w:proofErr w:type="spellStart"/>
-      <w:r>
-        <w:t>vsim</w:t>
-      </w:r>
-      <w:proofErr w:type="spellEnd"/>
-      <w:r>
-        <w:t xml:space="preserve"> -c </w:t>
-      </w:r>
-      <w:proofErr w:type="gramStart"/>
-      <w:r>
-        <w:t>top -L</w:t>
-      </w:r>
-      <w:proofErr w:type="gramEnd"/>
-      <w:r>
-        <w:t xml:space="preserve"> uvm_1_2     # Run Simulator (Command Line)</w:t>
-      </w:r>
-    </w:p>
-    <w:p>
-      <w:r>
-        <w:t>run -all                   # Run until finished</w:t>
-      </w:r>
-    </w:p>
-    <w:p>
-      <w:pPr>
-        <w:pStyle w:val="Heading2"/>
+      </w:pPr>
+      <w:r>
+        <w:rPr>
+          <w:b/>
+          <w:bCs/>
+        </w:rPr>
+        <w:t>Calculation:</w:t>
+      </w:r>
+      <w:r>
+        <w:t xml:space="preserve"> </w:t>
+      </w:r>
+      <w:proofErr w:type="spellStart"/>
+      <w:r>
+        <w:t>F_blink</w:t>
+      </w:r>
+      <w:proofErr w:type="spellEnd"/>
+      <w:r>
+        <w:t xml:space="preserve"> = 50,000,000</w:t>
+      </w:r>
+      <w:r>
+        <w:t>/ (</w:t>
+      </w:r>
+      <w:r>
+        <w:t>2^26</w:t>
+      </w:r>
+      <w:r>
+        <w:t>) =</w:t>
+      </w:r>
+      <w:r>
+        <w:t xml:space="preserve"> </w:t>
+      </w:r>
+      <w:r>
+        <w:t>approx.</w:t>
+      </w:r>
+      <w:r>
+        <w:t xml:space="preserve"> 0.745 Hz</w:t>
+      </w:r>
+    </w:p>
+    <w:p>
+      <w:pPr>
         <w:numPr>
-          <w:ilvl w:val="1"/>
-          <w:numId w:val="6"/>
+          <w:ilvl w:val="0"/>
+          <w:numId w:val="9"/>
         </w:numPr>
-        <w:rPr>
-          <w:b/>
-          <w:bCs/>
-          <w:color w:val="auto"/>
-        </w:rPr>
-      </w:pPr>
-      <w:bookmarkStart w:id="7" w:name="_Toc220584753"/>
-      <w:r>
-        <w:rPr>
-          <w:b/>
-          <w:bCs/>
-          <w:color w:val="auto"/>
-        </w:rPr>
-        <w:t>Python Golden Model (verification/blinky_model.py)</w:t>
-      </w:r>
-      <w:bookmarkEnd w:id="7"/>
-    </w:p>
-    <w:p>
-      <w:r>
-        <w:t xml:space="preserve">This script calculates the expected </w:t>
-      </w:r>
-      <w:r>
-        <w:t>behaviour</w:t>
-      </w:r>
-      <w:r>
-        <w:t xml:space="preserve"> using software logic.</w:t>
-      </w:r>
-    </w:p>
-    <w:p>
-      <w:pPr>
-        <w:rPr>
-          <w:b/>
-          <w:bCs/>
-        </w:rPr>
-      </w:pPr>
-      <w:r>
-        <w:rPr>
-          <w:b/>
-          <w:bCs/>
-        </w:rPr>
-        <w:t>Python</w:t>
-      </w:r>
-      <w:r>
-        <w:rPr>
-          <w:b/>
-          <w:bCs/>
-        </w:rPr>
-        <w:t xml:space="preserve"> Code</w:t>
-      </w:r>
-      <w:r>
-        <w:rPr>
-          <w:b/>
-          <w:bCs/>
-        </w:rPr>
-        <w:t>:</w:t>
-      </w:r>
-    </w:p>
-    <w:p>
-      <w:r>
-        <w:t xml:space="preserve">class </w:t>
-      </w:r>
-      <w:proofErr w:type="spellStart"/>
-      <w:r>
-        <w:t>BlinkyFPGA</w:t>
-      </w:r>
-      <w:proofErr w:type="spellEnd"/>
-      <w:r>
-        <w:t>:</w:t>
-      </w:r>
-    </w:p>
-    <w:p>
-      <w:r>
-        <w:t xml:space="preserve">    def __</w:t>
-      </w:r>
-      <w:proofErr w:type="spellStart"/>
-      <w:r>
-        <w:t>init</w:t>
-      </w:r>
-      <w:proofErr w:type="spellEnd"/>
-      <w:r>
-        <w:t>_</w:t>
-      </w:r>
-      <w:proofErr w:type="gramStart"/>
-      <w:r>
-        <w:t>_(</w:t>
-      </w:r>
-      <w:proofErr w:type="gramEnd"/>
-      <w:r>
-        <w:t xml:space="preserve">self, </w:t>
-      </w:r>
-      <w:proofErr w:type="spellStart"/>
-      <w:r>
-        <w:t>simulation_mode</w:t>
-      </w:r>
-      <w:proofErr w:type="spellEnd"/>
-      <w:r>
-        <w:t>=False):</w:t>
-      </w:r>
-    </w:p>
-    <w:p>
-      <w:r>
-        <w:t xml:space="preserve">        # State Variables (Registers)</w:t>
-      </w:r>
-    </w:p>
-    <w:p>
-      <w:r>
-        <w:t xml:space="preserve">        </w:t>
-      </w:r>
-      <w:proofErr w:type="spellStart"/>
-      <w:proofErr w:type="gramStart"/>
-      <w:r>
-        <w:t>self.counter</w:t>
-      </w:r>
-      <w:proofErr w:type="spellEnd"/>
-      <w:proofErr w:type="gramEnd"/>
-      <w:r>
-        <w:t xml:space="preserve"> = 0 </w:t>
-      </w:r>
-    </w:p>
-    <w:p>
-      <w:r>
-        <w:t xml:space="preserve">        </w:t>
-      </w:r>
-      <w:proofErr w:type="spellStart"/>
-      <w:proofErr w:type="gramStart"/>
-      <w:r>
-        <w:t>self.sw</w:t>
-      </w:r>
-      <w:proofErr w:type="spellEnd"/>
-      <w:proofErr w:type="gramEnd"/>
-      <w:r>
-        <w:t xml:space="preserve"> = 0</w:t>
-      </w:r>
-    </w:p>
-    <w:p>
-      <w:r>
-        <w:t xml:space="preserve">        </w:t>
-      </w:r>
-      <w:proofErr w:type="spellStart"/>
-      <w:r>
-        <w:t>self.led</w:t>
-      </w:r>
-      <w:proofErr w:type="spellEnd"/>
-      <w:r>
-        <w:t xml:space="preserve"> = 0</w:t>
-      </w:r>
-    </w:p>
-    <w:p/>
-    <w:p>
-      <w:r>
+      </w:pPr>
+      <w:r>
+        <w:rPr>
+          <w:b/>
+          <w:bCs/>
+        </w:rPr>
+        <w:t>Observation:</w:t>
+      </w:r>
+      <w:r>
+        <w:t xml:space="preserve"> The LED blink rate matched the calculated frequency (slow, human-visible toggling), confirming the clock division logic is functioning correctly on the physical silicon.</w:t>
+      </w:r>
+    </w:p>
+    <w:p>
+      <w:pPr>
+        <w:jc w:val="center"/>
+        <w:rPr>
+          <w:noProof/>
+        </w:rPr>
+      </w:pPr>
+      <w:r>
+        <w:rPr>
+          <w:b/>
+          <w:bCs/>
+          <w:noProof/>
+        </w:rPr>
         <w:lastRenderedPageBreak/>
-        <w:t xml:space="preserve">        # PARAMETERIZATION: </w:t>
-      </w:r>
-    </w:p>
-    <w:p>
-      <w:r>
-        <w:t xml:space="preserve">        # Hardware uses Bit 25 (Slow). Simulation uses Bit 4 (Fast).</w:t>
-      </w:r>
-    </w:p>
-    <w:p>
-      <w:r>
-        <w:t xml:space="preserve">        if </w:t>
-      </w:r>
-      <w:proofErr w:type="spellStart"/>
-      <w:r>
-        <w:t>simulation_mode</w:t>
-      </w:r>
-      <w:proofErr w:type="spellEnd"/>
-      <w:r>
-        <w:t>:</w:t>
-      </w:r>
-    </w:p>
-    <w:p>
-      <w:r>
-        <w:t xml:space="preserve">            </w:t>
-      </w:r>
-      <w:proofErr w:type="spellStart"/>
-      <w:proofErr w:type="gramStart"/>
-      <w:r>
-        <w:t>self.target</w:t>
-      </w:r>
-      <w:proofErr w:type="gramEnd"/>
-      <w:r>
-        <w:t>_bit</w:t>
-      </w:r>
-      <w:proofErr w:type="spellEnd"/>
-      <w:r>
-        <w:t xml:space="preserve"> = 4</w:t>
-      </w:r>
-    </w:p>
-    <w:p>
-      <w:r>
-        <w:t xml:space="preserve">        else:</w:t>
-      </w:r>
-    </w:p>
-    <w:p>
-      <w:r>
-        <w:t xml:space="preserve">            </w:t>
-      </w:r>
-      <w:proofErr w:type="spellStart"/>
-      <w:proofErr w:type="gramStart"/>
-      <w:r>
-        <w:t>self.target</w:t>
-      </w:r>
-      <w:proofErr w:type="gramEnd"/>
-      <w:r>
-        <w:t>_bit</w:t>
-      </w:r>
-      <w:proofErr w:type="spellEnd"/>
-      <w:r>
-        <w:t xml:space="preserve"> = 25</w:t>
-      </w:r>
-    </w:p>
-    <w:p/>
-    <w:p>
-      <w:r>
-        <w:t xml:space="preserve">    def </w:t>
-      </w:r>
-      <w:proofErr w:type="spellStart"/>
-      <w:r>
-        <w:t>rising_edge_clk</w:t>
-      </w:r>
-      <w:proofErr w:type="spellEnd"/>
-      <w:r>
-        <w:t>(self):</w:t>
-      </w:r>
-    </w:p>
-    <w:p>
-      <w:r>
-        <w:t xml:space="preserve">        """Emulates the </w:t>
-      </w:r>
-      <w:proofErr w:type="spellStart"/>
-      <w:r>
-        <w:t>behavior</w:t>
-      </w:r>
-      <w:proofErr w:type="spellEnd"/>
-      <w:r>
-        <w:t xml:space="preserve"> of the VHDL process(</w:t>
-      </w:r>
-      <w:proofErr w:type="spellStart"/>
-      <w:r>
-        <w:t>clk</w:t>
-      </w:r>
-      <w:proofErr w:type="spellEnd"/>
-      <w:r>
-        <w:t>)"""</w:t>
-      </w:r>
-    </w:p>
-    <w:p>
-      <w:r>
-        <w:t xml:space="preserve">        # 1. Counter Logic: Increment by 1</w:t>
-      </w:r>
-    </w:p>
-    <w:p>
-      <w:r>
-        <w:t xml:space="preserve">        </w:t>
-      </w:r>
-      <w:proofErr w:type="spellStart"/>
-      <w:proofErr w:type="gramStart"/>
-      <w:r>
-        <w:t>self.counter</w:t>
-      </w:r>
-      <w:proofErr w:type="spellEnd"/>
-      <w:proofErr w:type="gramEnd"/>
-      <w:r>
-        <w:t xml:space="preserve"> += 1</w:t>
-      </w:r>
-    </w:p>
-    <w:p>
-      <w:r>
-        <w:t xml:space="preserve">        </w:t>
-      </w:r>
-    </w:p>
-    <w:p>
-      <w:r>
-        <w:t xml:space="preserve">        # 2. Rollover Logic: Simulate 26-bit hardware limit</w:t>
-      </w:r>
-    </w:p>
-    <w:p>
-      <w:r>
-        <w:t xml:space="preserve">        if </w:t>
-      </w:r>
-      <w:proofErr w:type="spellStart"/>
-      <w:proofErr w:type="gramStart"/>
-      <w:r>
-        <w:t>self.counter</w:t>
-      </w:r>
-      <w:proofErr w:type="spellEnd"/>
-      <w:proofErr w:type="gramEnd"/>
-      <w:r>
-        <w:t xml:space="preserve"> &gt;= 67108864: </w:t>
-      </w:r>
-    </w:p>
-    <w:p>
-      <w:r>
-        <w:t xml:space="preserve">            </w:t>
-      </w:r>
-      <w:proofErr w:type="spellStart"/>
-      <w:proofErr w:type="gramStart"/>
-      <w:r>
-        <w:t>self.counter</w:t>
-      </w:r>
-      <w:proofErr w:type="spellEnd"/>
-      <w:proofErr w:type="gramEnd"/>
-      <w:r>
-        <w:t xml:space="preserve"> = 0</w:t>
-      </w:r>
-    </w:p>
-    <w:p/>
-    <w:p>
-      <w:r>
-        <w:t xml:space="preserve">        # 3. Switch Logic (The core verification target)</w:t>
-      </w:r>
-    </w:p>
-    <w:p>
-      <w:r>
-        <w:t xml:space="preserve">        if </w:t>
-      </w:r>
-      <w:proofErr w:type="spellStart"/>
-      <w:proofErr w:type="gramStart"/>
-      <w:r>
-        <w:t>self.sw</w:t>
-      </w:r>
-      <w:proofErr w:type="spellEnd"/>
-      <w:proofErr w:type="gramEnd"/>
-      <w:r>
-        <w:t xml:space="preserve"> == 1:</w:t>
-      </w:r>
-    </w:p>
-    <w:p>
-      <w:r>
-        <w:t xml:space="preserve">            # If Switch is ON, LED takes value of the Target Bit</w:t>
-      </w:r>
-    </w:p>
-    <w:p>
-      <w:r>
-        <w:t xml:space="preserve">            # (Right shift by </w:t>
-      </w:r>
-      <w:proofErr w:type="spellStart"/>
-      <w:r>
-        <w:t>target_bit</w:t>
-      </w:r>
-      <w:proofErr w:type="spellEnd"/>
-      <w:r>
-        <w:t xml:space="preserve"> and mask with 1)</w:t>
-      </w:r>
-    </w:p>
-    <w:p>
-      <w:r>
-        <w:t xml:space="preserve">            </w:t>
-      </w:r>
-      <w:proofErr w:type="spellStart"/>
-      <w:r>
-        <w:t>self.led</w:t>
-      </w:r>
-      <w:proofErr w:type="spellEnd"/>
-      <w:r>
-        <w:t xml:space="preserve"> = (</w:t>
-      </w:r>
-      <w:proofErr w:type="spellStart"/>
-      <w:proofErr w:type="gramStart"/>
-      <w:r>
-        <w:t>self.counter</w:t>
-      </w:r>
-      <w:proofErr w:type="spellEnd"/>
-      <w:proofErr w:type="gramEnd"/>
-      <w:r>
-        <w:t xml:space="preserve"> &gt;&gt; </w:t>
-      </w:r>
-      <w:proofErr w:type="spellStart"/>
-      <w:proofErr w:type="gramStart"/>
-      <w:r>
-        <w:t>self.target</w:t>
-      </w:r>
-      <w:proofErr w:type="gramEnd"/>
-      <w:r>
-        <w:t>_bit</w:t>
-      </w:r>
-      <w:proofErr w:type="spellEnd"/>
-      <w:r>
-        <w:t>) &amp; 1</w:t>
-      </w:r>
-    </w:p>
-    <w:p>
-      <w:r>
-        <w:t xml:space="preserve">        else:</w:t>
-      </w:r>
-    </w:p>
-    <w:p>
-      <w:r>
-        <w:t xml:space="preserve">            # If Switch is OFF, LED is forced to 0</w:t>
-      </w:r>
-    </w:p>
-    <w:p>
-      <w:r>
-        <w:t xml:space="preserve">            </w:t>
-      </w:r>
-      <w:proofErr w:type="spellStart"/>
-      <w:r>
-        <w:t>self.led</w:t>
-      </w:r>
-      <w:proofErr w:type="spellEnd"/>
-      <w:r>
-        <w:t xml:space="preserve"> = 0</w:t>
-      </w:r>
-    </w:p>
-    <w:p/>
-    <w:p>
-      <w:r>
-        <w:t># --- MAIN EXECUTION BLOCK ---</w:t>
-      </w:r>
-    </w:p>
-    <w:p>
-      <w:r>
-        <w:t>if __name__ == "__main__":</w:t>
-      </w:r>
-    </w:p>
-    <w:p>
-      <w:r>
-        <w:t xml:space="preserve">    # Create instance in Simulation Mode (Fast)</w:t>
-      </w:r>
-    </w:p>
-    <w:p>
-      <w:r>
-        <w:lastRenderedPageBreak/>
-        <w:t xml:space="preserve">    </w:t>
-      </w:r>
-      <w:proofErr w:type="spellStart"/>
-      <w:r>
-        <w:t>dut</w:t>
-      </w:r>
-      <w:proofErr w:type="spellEnd"/>
-      <w:r>
-        <w:t xml:space="preserve"> = </w:t>
-      </w:r>
-      <w:proofErr w:type="spellStart"/>
-      <w:r>
-        <w:t>BlinkyFPGA</w:t>
-      </w:r>
-      <w:proofErr w:type="spellEnd"/>
-      <w:r>
-        <w:t>(</w:t>
-      </w:r>
-      <w:proofErr w:type="spellStart"/>
-      <w:r>
-        <w:t>simulation_mode</w:t>
-      </w:r>
-      <w:proofErr w:type="spellEnd"/>
-      <w:r>
-        <w:t>=True)</w:t>
-      </w:r>
-    </w:p>
-    <w:p>
-      <w:r>
-        <w:t xml:space="preserve">    </w:t>
-      </w:r>
-      <w:proofErr w:type="spellStart"/>
-      <w:proofErr w:type="gramStart"/>
-      <w:r>
-        <w:t>dut.sw</w:t>
-      </w:r>
-      <w:proofErr w:type="spellEnd"/>
-      <w:proofErr w:type="gramEnd"/>
-      <w:r>
-        <w:t xml:space="preserve"> = 1 # Force </w:t>
-      </w:r>
-      <w:proofErr w:type="gramStart"/>
-      <w:r>
-        <w:t>switch</w:t>
-      </w:r>
-      <w:proofErr w:type="gramEnd"/>
-      <w:r>
-        <w:t xml:space="preserve"> ON</w:t>
-      </w:r>
-    </w:p>
-    <w:p>
-      <w:r>
-        <w:t xml:space="preserve">    </w:t>
-      </w:r>
-    </w:p>
-    <w:p>
-      <w:r>
-        <w:t xml:space="preserve">    # Run loop to print cycle-by-cycle </w:t>
-      </w:r>
-      <w:proofErr w:type="spellStart"/>
-      <w:r>
-        <w:t>behavior</w:t>
-      </w:r>
-      <w:proofErr w:type="spellEnd"/>
-    </w:p>
-    <w:p>
-      <w:r>
-        <w:t xml:space="preserve">    for </w:t>
-      </w:r>
-      <w:proofErr w:type="spellStart"/>
-      <w:r>
-        <w:t>i</w:t>
-      </w:r>
-      <w:proofErr w:type="spellEnd"/>
-      <w:r>
-        <w:t xml:space="preserve"> in </w:t>
-      </w:r>
-      <w:proofErr w:type="gramStart"/>
-      <w:r>
-        <w:t>range(</w:t>
-      </w:r>
-      <w:proofErr w:type="gramEnd"/>
-      <w:r>
-        <w:t>35):</w:t>
-      </w:r>
-    </w:p>
-    <w:p>
-      <w:r>
-        <w:t xml:space="preserve">        </w:t>
-      </w:r>
-      <w:proofErr w:type="spellStart"/>
-      <w:proofErr w:type="gramStart"/>
-      <w:r>
-        <w:t>dut.rising</w:t>
-      </w:r>
-      <w:proofErr w:type="gramEnd"/>
-      <w:r>
-        <w:t>_edge_</w:t>
-      </w:r>
-      <w:proofErr w:type="gramStart"/>
-      <w:r>
-        <w:t>clk</w:t>
-      </w:r>
-      <w:proofErr w:type="spellEnd"/>
-      <w:r>
-        <w:t>(</w:t>
-      </w:r>
-      <w:proofErr w:type="gramEnd"/>
-      <w:r>
-        <w:t>)</w:t>
-      </w:r>
-    </w:p>
-    <w:p>
-      <w:r>
-        <w:t xml:space="preserve">        print(f"{</w:t>
-      </w:r>
-      <w:proofErr w:type="spellStart"/>
-      <w:r>
-        <w:t>i</w:t>
-      </w:r>
-      <w:proofErr w:type="spellEnd"/>
-      <w:r>
-        <w:t>:&lt;10} | {</w:t>
-      </w:r>
-      <w:proofErr w:type="spellStart"/>
-      <w:proofErr w:type="gramStart"/>
-      <w:r>
-        <w:t>dut.counter</w:t>
-      </w:r>
-      <w:proofErr w:type="spellEnd"/>
-      <w:proofErr w:type="gramEnd"/>
-      <w:r>
-        <w:t>:&lt;10} | {</w:t>
-      </w:r>
-      <w:proofErr w:type="spellStart"/>
-      <w:r>
-        <w:t>dut.led</w:t>
-      </w:r>
-      <w:proofErr w:type="spellEnd"/>
-      <w:r>
-        <w:t>}")</w:t>
-      </w:r>
-    </w:p>
-    <w:p>
-      <w:pPr>
-        <w:rPr>
-          <w:b/>
-          <w:bCs/>
-        </w:rPr>
-      </w:pPr>
-      <w:r>
-        <w:rPr>
-          <w:b/>
-          <w:bCs/>
-        </w:rPr>
-        <w:t>Output:</w:t>
-      </w:r>
-    </w:p>
-    <w:p>
-      <w:r>
-        <w:t>&gt;&gt;&gt; MODE: Simulation Speedup (Bit 4)</w:t>
-      </w:r>
-    </w:p>
-    <w:p>
-      <w:r>
-        <w:t>Cycle      | Counter    | LED</w:t>
-      </w:r>
-    </w:p>
-    <w:p>
-      <w:r>
-        <w:rPr>
-          <w:b/>
-          <w:bCs/>
-        </w:rPr>
-        <w:t>------------------------------</w:t>
-      </w:r>
-    </w:p>
-    <w:p>
-      <w:pPr>
-        <w:spacing w:line="240" w:lineRule="auto"/>
-      </w:pPr>
-      <w:r>
-        <w:t>0          | 1          | 0</w:t>
-      </w:r>
-    </w:p>
-    <w:p>
-      <w:pPr>
-        <w:spacing w:line="240" w:lineRule="auto"/>
-      </w:pPr>
-      <w:r>
-        <w:t>1          | 2          | 0</w:t>
-      </w:r>
-    </w:p>
-    <w:p>
-      <w:pPr>
-        <w:spacing w:line="240" w:lineRule="auto"/>
-      </w:pPr>
-      <w:r>
-        <w:t>2          | 3          | 0</w:t>
-      </w:r>
-    </w:p>
-    <w:p>
-      <w:pPr>
-        <w:spacing w:line="240" w:lineRule="auto"/>
-      </w:pPr>
-      <w:r>
-        <w:t>3          | 4          | 0</w:t>
-      </w:r>
-    </w:p>
-    <w:p>
-      <w:pPr>
-        <w:spacing w:line="240" w:lineRule="auto"/>
-      </w:pPr>
-      <w:r>
-        <w:t>4          | 5          | 0</w:t>
-      </w:r>
-    </w:p>
-    <w:p>
-      <w:pPr>
-        <w:spacing w:line="240" w:lineRule="auto"/>
-      </w:pPr>
-      <w:r>
-        <w:t>5          | 6          | 0</w:t>
-      </w:r>
-    </w:p>
-    <w:p>
-      <w:pPr>
-        <w:spacing w:line="240" w:lineRule="auto"/>
-      </w:pPr>
-      <w:r>
-        <w:t>6          | 7          | 0</w:t>
-      </w:r>
-    </w:p>
-    <w:p>
-      <w:pPr>
-        <w:spacing w:line="240" w:lineRule="auto"/>
-      </w:pPr>
-      <w:r>
-        <w:t>7          | 8          | 0</w:t>
-      </w:r>
-    </w:p>
-    <w:p>
-      <w:pPr>
-        <w:spacing w:line="240" w:lineRule="auto"/>
-      </w:pPr>
-      <w:r>
-        <w:t>8          | 9          | 0</w:t>
-      </w:r>
-    </w:p>
-    <w:p>
-      <w:pPr>
-        <w:spacing w:line="240" w:lineRule="auto"/>
-      </w:pPr>
-      <w:r>
-        <w:t>9          | 10         | 0</w:t>
-      </w:r>
-    </w:p>
-    <w:p>
-      <w:pPr>
-        <w:spacing w:line="240" w:lineRule="auto"/>
-      </w:pPr>
-      <w:r>
-        <w:t>10         | 11         | 0</w:t>
-      </w:r>
-    </w:p>
-    <w:p>
-      <w:pPr>
-        <w:spacing w:line="240" w:lineRule="auto"/>
-      </w:pPr>
-      <w:r>
-        <w:t>11         | 12         | 0</w:t>
-      </w:r>
-    </w:p>
-    <w:p>
-      <w:pPr>
-        <w:spacing w:line="240" w:lineRule="auto"/>
-      </w:pPr>
-      <w:r>
-        <w:t>12         | 13         | 0</w:t>
-      </w:r>
-    </w:p>
-    <w:p>
-      <w:pPr>
-        <w:spacing w:line="240" w:lineRule="auto"/>
-      </w:pPr>
-      <w:r>
-        <w:t>13         | 14         | 0</w:t>
-      </w:r>
-    </w:p>
-    <w:p>
-      <w:pPr>
-        <w:spacing w:line="240" w:lineRule="auto"/>
-      </w:pPr>
-      <w:r>
-        <w:t>14         | 15         | 0</w:t>
-      </w:r>
-    </w:p>
-    <w:p>
-      <w:pPr>
-        <w:spacing w:line="240" w:lineRule="auto"/>
-      </w:pPr>
-      <w:r>
-        <w:t>15         | 16         | 1 &lt;-- LED Turns ON (Bit 4 High)</w:t>
-      </w:r>
-    </w:p>
-    <w:p>
-      <w:pPr>
-        <w:spacing w:line="240" w:lineRule="auto"/>
-      </w:pPr>
-      <w:r>
-        <w:t>16         | 17         | 1</w:t>
-      </w:r>
-    </w:p>
-    <w:p>
-      <w:pPr>
-        <w:spacing w:line="240" w:lineRule="auto"/>
-      </w:pPr>
-      <w:r>
-        <w:t>17         | 18         | 1</w:t>
-      </w:r>
-    </w:p>
-    <w:p>
-      <w:pPr>
-        <w:spacing w:line="240" w:lineRule="auto"/>
-      </w:pPr>
-      <w:r>
-        <w:t>18         | 19         | 1</w:t>
-      </w:r>
-    </w:p>
-    <w:p>
-      <w:pPr>
-        <w:spacing w:line="240" w:lineRule="auto"/>
-      </w:pPr>
-      <w:r>
-        <w:lastRenderedPageBreak/>
-        <w:t>19         | 20         | 1</w:t>
-      </w:r>
-    </w:p>
-    <w:p>
-      <w:pPr>
-        <w:spacing w:line="240" w:lineRule="auto"/>
-      </w:pPr>
-      <w:r>
-        <w:t>20         | 21         | 1</w:t>
-      </w:r>
-    </w:p>
-    <w:p>
-      <w:pPr>
-        <w:spacing w:line="240" w:lineRule="auto"/>
-      </w:pPr>
-      <w:r>
-        <w:t>21         | 22         | 1</w:t>
-      </w:r>
-    </w:p>
-    <w:p>
-      <w:pPr>
-        <w:spacing w:line="240" w:lineRule="auto"/>
-      </w:pPr>
-      <w:r>
-        <w:t>22         | 23         | 1</w:t>
-      </w:r>
-    </w:p>
-    <w:p>
-      <w:pPr>
-        <w:spacing w:line="240" w:lineRule="auto"/>
-      </w:pPr>
-      <w:r>
-        <w:t>23         | 24         | 1</w:t>
-      </w:r>
-    </w:p>
-    <w:p>
-      <w:pPr>
-        <w:spacing w:line="240" w:lineRule="auto"/>
-      </w:pPr>
-      <w:r>
-        <w:t>24         | 25         | 1</w:t>
-      </w:r>
-    </w:p>
-    <w:p>
-      <w:pPr>
-        <w:spacing w:line="240" w:lineRule="auto"/>
-      </w:pPr>
-      <w:r>
-        <w:t>25         | 26         | 1</w:t>
-      </w:r>
-    </w:p>
-    <w:p>
-      <w:pPr>
-        <w:spacing w:line="240" w:lineRule="auto"/>
-      </w:pPr>
-      <w:r>
-        <w:t>26         | 27         | 1</w:t>
-      </w:r>
-    </w:p>
-    <w:p>
-      <w:pPr>
-        <w:spacing w:line="240" w:lineRule="auto"/>
-      </w:pPr>
-      <w:r>
-        <w:t>27         | 28         | 1</w:t>
-      </w:r>
-    </w:p>
-    <w:p>
-      <w:pPr>
-        <w:spacing w:line="240" w:lineRule="auto"/>
-      </w:pPr>
-      <w:r>
-        <w:t>28         | 29         | 1</w:t>
-      </w:r>
-    </w:p>
-    <w:p>
-      <w:pPr>
-        <w:spacing w:line="240" w:lineRule="auto"/>
-      </w:pPr>
-      <w:r>
-        <w:t>29         | 30         | 1</w:t>
-      </w:r>
-    </w:p>
-    <w:p>
-      <w:pPr>
-        <w:spacing w:line="240" w:lineRule="auto"/>
-      </w:pPr>
-      <w:r>
-        <w:t>30         | 31         | 1</w:t>
-      </w:r>
-    </w:p>
-    <w:p>
-      <w:pPr>
-        <w:spacing w:line="240" w:lineRule="auto"/>
-      </w:pPr>
-      <w:r>
-        <w:t>31         | 32         | 0 &lt;-- LED Turns OFF (Bit 4 Low)</w:t>
-      </w:r>
-    </w:p>
-    <w:p>
-      <w:pPr>
-        <w:spacing w:line="240" w:lineRule="auto"/>
-      </w:pPr>
-      <w:r>
-        <w:t>32         | 33         | 0</w:t>
-      </w:r>
-    </w:p>
-    <w:p>
-      <w:pPr>
-        <w:spacing w:line="240" w:lineRule="auto"/>
-      </w:pPr>
-      <w:r>
-        <w:t>33         | 34         | 0</w:t>
-      </w:r>
-    </w:p>
-    <w:p>
-      <w:pPr>
-        <w:spacing w:line="240" w:lineRule="auto"/>
-      </w:pPr>
-      <w:r>
-        <w:t xml:space="preserve">34         | 35         | 0 </w:t>
-      </w:r>
-    </w:p>
-    <w:p/>
-    <w:p>
-      <w:pPr>
-        <w:pStyle w:val="Heading2"/>
-        <w:numPr>
-          <w:ilvl w:val="1"/>
-          <w:numId w:val="6"/>
-        </w:numPr>
-        <w:rPr>
-          <w:b/>
-          <w:bCs/>
-          <w:color w:val="auto"/>
-        </w:rPr>
-      </w:pPr>
-      <w:bookmarkStart w:id="8" w:name="_Toc220584754"/>
-      <w:r>
-        <w:rPr>
-          <w:b/>
-          <w:bCs/>
-          <w:color w:val="auto"/>
-        </w:rPr>
-        <w:t>UVM Testbench (verification/testbench.sv)</w:t>
-      </w:r>
-      <w:bookmarkEnd w:id="8"/>
-    </w:p>
-    <w:p>
-      <w:r>
-        <w:t xml:space="preserve">The </w:t>
-      </w:r>
-      <w:proofErr w:type="spellStart"/>
-      <w:r>
-        <w:t>SystemVerilog</w:t>
-      </w:r>
-      <w:proofErr w:type="spellEnd"/>
-      <w:r>
-        <w:t xml:space="preserve"> testbench wraps around the VHDL to simulate it.</w:t>
-      </w:r>
-    </w:p>
-    <w:p>
-      <w:pPr>
-        <w:rPr>
-          <w:b/>
-          <w:bCs/>
-        </w:rPr>
-      </w:pPr>
-      <w:r>
-        <w:rPr>
-          <w:b/>
-          <w:bCs/>
-        </w:rPr>
-        <w:t>Code snippet</w:t>
-      </w:r>
-      <w:r>
-        <w:rPr>
-          <w:b/>
-          <w:bCs/>
-        </w:rPr>
-        <w:t xml:space="preserve">: </w:t>
-      </w:r>
-    </w:p>
-    <w:p>
-      <w:r>
-        <w:t>// 1. INTERFACE: Defines the wires connecting Testbench to DUT</w:t>
-      </w:r>
-    </w:p>
-    <w:p>
-      <w:r>
-        <w:t xml:space="preserve">interface </w:t>
-      </w:r>
-      <w:proofErr w:type="spellStart"/>
-      <w:r>
-        <w:t>blinky_</w:t>
-      </w:r>
-      <w:proofErr w:type="gramStart"/>
-      <w:r>
-        <w:t>if</w:t>
-      </w:r>
-      <w:proofErr w:type="spellEnd"/>
-      <w:r>
-        <w:t>;</w:t>
-      </w:r>
-      <w:proofErr w:type="gramEnd"/>
-    </w:p>
-    <w:p>
-      <w:r>
-        <w:t xml:space="preserve">  logic </w:t>
-      </w:r>
-      <w:proofErr w:type="spellStart"/>
-      <w:proofErr w:type="gramStart"/>
-      <w:r>
-        <w:t>clk</w:t>
-      </w:r>
-      <w:proofErr w:type="spellEnd"/>
-      <w:r>
-        <w:t>;</w:t>
-      </w:r>
-      <w:proofErr w:type="gramEnd"/>
-    </w:p>
-    <w:p>
-      <w:r>
-        <w:t xml:space="preserve">  logic [0:0] </w:t>
-      </w:r>
-      <w:proofErr w:type="spellStart"/>
-      <w:proofErr w:type="gramStart"/>
-      <w:r>
-        <w:t>sw</w:t>
-      </w:r>
-      <w:proofErr w:type="spellEnd"/>
-      <w:r>
-        <w:t>;</w:t>
-      </w:r>
-      <w:proofErr w:type="gramEnd"/>
-    </w:p>
-    <w:p>
-      <w:r>
-        <w:t xml:space="preserve">  logic [0:0] </w:t>
-      </w:r>
-      <w:proofErr w:type="gramStart"/>
-      <w:r>
-        <w:t>led;</w:t>
-      </w:r>
-      <w:proofErr w:type="gramEnd"/>
-    </w:p>
-    <w:p>
-      <w:proofErr w:type="spellStart"/>
-      <w:r>
-        <w:t>endinterface</w:t>
-      </w:r>
-      <w:proofErr w:type="spellEnd"/>
-    </w:p>
-    <w:p/>
-    <w:p>
-      <w:r>
-        <w:t>// 2. DRIVER: The "Hand" that flips switches</w:t>
-      </w:r>
-    </w:p>
-    <w:p>
-      <w:r>
-        <w:t xml:space="preserve">class </w:t>
-      </w:r>
-      <w:proofErr w:type="spellStart"/>
-      <w:r>
-        <w:t>blinky_driver</w:t>
-      </w:r>
-      <w:proofErr w:type="spellEnd"/>
-      <w:r>
-        <w:t xml:space="preserve"> extends </w:t>
-      </w:r>
-      <w:proofErr w:type="spellStart"/>
-      <w:r>
-        <w:t>uvm_</w:t>
-      </w:r>
-      <w:proofErr w:type="gramStart"/>
-      <w:r>
-        <w:t>driver</w:t>
-      </w:r>
-      <w:proofErr w:type="spellEnd"/>
-      <w:r>
-        <w:t>;</w:t>
-      </w:r>
-      <w:proofErr w:type="gramEnd"/>
-    </w:p>
-    <w:p>
-      <w:r>
-        <w:lastRenderedPageBreak/>
-        <w:t xml:space="preserve">   // ... (UVM registration code) ...</w:t>
-      </w:r>
-    </w:p>
-    <w:p>
-      <w:r>
-        <w:t xml:space="preserve">   </w:t>
-      </w:r>
-    </w:p>
-    <w:p>
-      <w:r>
-        <w:t xml:space="preserve">   virtual task </w:t>
-      </w:r>
-      <w:proofErr w:type="spellStart"/>
-      <w:r>
-        <w:t>run_</w:t>
-      </w:r>
-      <w:proofErr w:type="gramStart"/>
-      <w:r>
-        <w:t>phase</w:t>
-      </w:r>
-      <w:proofErr w:type="spellEnd"/>
-      <w:r>
-        <w:t>(</w:t>
-      </w:r>
-      <w:proofErr w:type="spellStart"/>
-      <w:proofErr w:type="gramEnd"/>
-      <w:r>
-        <w:t>uvm_phase</w:t>
-      </w:r>
-      <w:proofErr w:type="spellEnd"/>
-      <w:r>
-        <w:t xml:space="preserve"> phase</w:t>
-      </w:r>
-      <w:proofErr w:type="gramStart"/>
-      <w:r>
-        <w:t>);</w:t>
-      </w:r>
-      <w:proofErr w:type="gramEnd"/>
-    </w:p>
-    <w:p>
-      <w:r>
-        <w:t xml:space="preserve">      // TEST SCENARIO</w:t>
-      </w:r>
-    </w:p>
-    <w:p>
-      <w:r>
-        <w:t xml:space="preserve">      </w:t>
-      </w:r>
-      <w:proofErr w:type="spellStart"/>
-      <w:proofErr w:type="gramStart"/>
-      <w:r>
-        <w:t>vif.sw</w:t>
-      </w:r>
-      <w:proofErr w:type="spellEnd"/>
-      <w:proofErr w:type="gramEnd"/>
-      <w:r>
-        <w:t xml:space="preserve"> = </w:t>
-      </w:r>
-      <w:proofErr w:type="gramStart"/>
-      <w:r>
-        <w:t xml:space="preserve">0;   </w:t>
-      </w:r>
-      <w:proofErr w:type="gramEnd"/>
-      <w:r>
-        <w:t>// Start with Switch OFF</w:t>
-      </w:r>
-    </w:p>
-    <w:p>
-      <w:r>
-        <w:t xml:space="preserve">      #</w:t>
-      </w:r>
-      <w:proofErr w:type="gramStart"/>
-      <w:r>
-        <w:t xml:space="preserve">2000;   </w:t>
-      </w:r>
-      <w:proofErr w:type="gramEnd"/>
-      <w:r>
-        <w:t xml:space="preserve">     // Wait 2000 nanoseconds</w:t>
-      </w:r>
-    </w:p>
-    <w:p>
-      <w:r>
-        <w:t xml:space="preserve">      </w:t>
-      </w:r>
-      <w:proofErr w:type="spellStart"/>
-      <w:proofErr w:type="gramStart"/>
-      <w:r>
-        <w:t>vif.sw</w:t>
-      </w:r>
-      <w:proofErr w:type="spellEnd"/>
-      <w:proofErr w:type="gramEnd"/>
-      <w:r>
-        <w:t xml:space="preserve"> = </w:t>
-      </w:r>
-      <w:proofErr w:type="gramStart"/>
-      <w:r>
-        <w:t xml:space="preserve">1;   </w:t>
-      </w:r>
-      <w:proofErr w:type="gramEnd"/>
-      <w:r>
-        <w:t>// Turn Switch ON</w:t>
-      </w:r>
-    </w:p>
-    <w:p>
-      <w:r>
-        <w:t xml:space="preserve">      #</w:t>
-      </w:r>
-      <w:proofErr w:type="gramStart"/>
-      <w:r>
-        <w:t xml:space="preserve">5000;   </w:t>
-      </w:r>
-      <w:proofErr w:type="gramEnd"/>
-      <w:r>
-        <w:t xml:space="preserve">     // Wait 5000 nanoseconds</w:t>
-      </w:r>
-    </w:p>
-    <w:p>
-      <w:r>
-        <w:t xml:space="preserve">   </w:t>
-      </w:r>
-      <w:proofErr w:type="spellStart"/>
-      <w:r>
-        <w:t>endtask</w:t>
-      </w:r>
-      <w:proofErr w:type="spellEnd"/>
-    </w:p>
-    <w:p>
-      <w:proofErr w:type="spellStart"/>
-      <w:r>
-        <w:t>endclass</w:t>
-      </w:r>
-      <w:proofErr w:type="spellEnd"/>
-    </w:p>
-    <w:p/>
-    <w:p>
-      <w:r>
-        <w:t>// 3. TOP MODULE: The physical connection</w:t>
-      </w:r>
-    </w:p>
-    <w:p>
-      <w:r>
-        <w:t xml:space="preserve">module </w:t>
-      </w:r>
-      <w:proofErr w:type="gramStart"/>
-      <w:r>
-        <w:t>top;</w:t>
-      </w:r>
-      <w:proofErr w:type="gramEnd"/>
-    </w:p>
-    <w:p>
-      <w:r>
-        <w:t xml:space="preserve">  // Generate Clock: Toggle every 10ns (50 MHz)</w:t>
-      </w:r>
-    </w:p>
-    <w:p>
-      <w:r>
-        <w:t xml:space="preserve">  logic </w:t>
-      </w:r>
-      <w:proofErr w:type="spellStart"/>
-      <w:proofErr w:type="gramStart"/>
-      <w:r>
-        <w:t>clk</w:t>
-      </w:r>
-      <w:proofErr w:type="spellEnd"/>
-      <w:r>
-        <w:t>;</w:t>
-      </w:r>
-      <w:proofErr w:type="gramEnd"/>
-    </w:p>
-    <w:p>
-      <w:r>
-        <w:t xml:space="preserve">  initial begin</w:t>
-      </w:r>
-    </w:p>
-    <w:p>
-      <w:r>
-        <w:t xml:space="preserve">    </w:t>
-      </w:r>
-      <w:proofErr w:type="spellStart"/>
-      <w:r>
-        <w:t>clk</w:t>
-      </w:r>
-      <w:proofErr w:type="spellEnd"/>
-      <w:r>
-        <w:t xml:space="preserve"> = </w:t>
-      </w:r>
-      <w:proofErr w:type="gramStart"/>
-      <w:r>
-        <w:t>0;</w:t>
-      </w:r>
-      <w:proofErr w:type="gramEnd"/>
-    </w:p>
-    <w:p>
-      <w:r>
-        <w:t xml:space="preserve">    forever #10 </w:t>
-      </w:r>
-      <w:proofErr w:type="spellStart"/>
-      <w:r>
-        <w:t>clk</w:t>
-      </w:r>
-      <w:proofErr w:type="spellEnd"/>
-      <w:r>
-        <w:t xml:space="preserve"> = ~</w:t>
-      </w:r>
-      <w:proofErr w:type="spellStart"/>
-      <w:proofErr w:type="gramStart"/>
-      <w:r>
-        <w:t>clk</w:t>
-      </w:r>
-      <w:proofErr w:type="spellEnd"/>
-      <w:r>
-        <w:t>;</w:t>
-      </w:r>
-      <w:proofErr w:type="gramEnd"/>
-    </w:p>
-    <w:p>
-      <w:r>
-        <w:t xml:space="preserve">  end</w:t>
-      </w:r>
-    </w:p>
-    <w:p/>
-    <w:p>
-      <w:r>
-        <w:t xml:space="preserve">  // Instantiate Interface</w:t>
-      </w:r>
-    </w:p>
-    <w:p>
-      <w:r>
-        <w:t xml:space="preserve">  </w:t>
-      </w:r>
-      <w:proofErr w:type="spellStart"/>
-      <w:r>
-        <w:t>blinky_if</w:t>
-      </w:r>
-      <w:proofErr w:type="spellEnd"/>
-      <w:r>
-        <w:t xml:space="preserve"> </w:t>
-      </w:r>
-      <w:proofErr w:type="spellStart"/>
-      <w:proofErr w:type="gramStart"/>
-      <w:r>
-        <w:t>vif</w:t>
-      </w:r>
-      <w:proofErr w:type="spellEnd"/>
-      <w:r>
-        <w:t>();</w:t>
-      </w:r>
-      <w:proofErr w:type="gramEnd"/>
-    </w:p>
-    <w:p>
-      <w:r>
-        <w:t xml:space="preserve">  assign </w:t>
-      </w:r>
-      <w:proofErr w:type="spellStart"/>
-      <w:r>
-        <w:t>vif.clk</w:t>
-      </w:r>
-      <w:proofErr w:type="spellEnd"/>
-      <w:r>
-        <w:t xml:space="preserve"> = </w:t>
-      </w:r>
-      <w:proofErr w:type="spellStart"/>
-      <w:proofErr w:type="gramStart"/>
-      <w:r>
-        <w:t>clk</w:t>
-      </w:r>
-      <w:proofErr w:type="spellEnd"/>
-      <w:r>
-        <w:t>;</w:t>
-      </w:r>
-      <w:proofErr w:type="gramEnd"/>
-    </w:p>
-    <w:p/>
-    <w:p>
-      <w:r>
-        <w:t xml:space="preserve">  // Instantiate DUT (Device Under Test) - Connecting VHDL to SV</w:t>
-      </w:r>
-    </w:p>
-    <w:p>
-      <w:r>
-        <w:t xml:space="preserve">  blinky </w:t>
-      </w:r>
-      <w:proofErr w:type="spellStart"/>
-      <w:r>
-        <w:t>dut</w:t>
-      </w:r>
-      <w:proofErr w:type="spellEnd"/>
-      <w:r>
-        <w:t xml:space="preserve"> (</w:t>
-      </w:r>
-    </w:p>
-    <w:p>
-      <w:r>
-        <w:t xml:space="preserve">    </w:t>
-      </w:r>
-      <w:proofErr w:type="gramStart"/>
-      <w:r>
-        <w:t>.</w:t>
-      </w:r>
-      <w:proofErr w:type="spellStart"/>
-      <w:r>
-        <w:t>clk</w:t>
-      </w:r>
-      <w:proofErr w:type="spellEnd"/>
-      <w:proofErr w:type="gramEnd"/>
-      <w:r>
-        <w:t>(</w:t>
-      </w:r>
-      <w:proofErr w:type="spellStart"/>
-      <w:r>
-        <w:t>vif.clk</w:t>
-      </w:r>
-      <w:proofErr w:type="spellEnd"/>
-      <w:r>
-        <w:t>),</w:t>
-      </w:r>
-    </w:p>
-    <w:p>
-      <w:r>
-        <w:t xml:space="preserve">    </w:t>
-      </w:r>
-      <w:proofErr w:type="gramStart"/>
-      <w:r>
-        <w:t>.</w:t>
-      </w:r>
-      <w:proofErr w:type="spellStart"/>
-      <w:r>
-        <w:t>sw</w:t>
-      </w:r>
-      <w:proofErr w:type="spellEnd"/>
-      <w:proofErr w:type="gramEnd"/>
-      <w:r>
-        <w:t>(</w:t>
-      </w:r>
-      <w:proofErr w:type="spellStart"/>
-      <w:proofErr w:type="gramStart"/>
-      <w:r>
-        <w:t>vif.sw</w:t>
-      </w:r>
-      <w:proofErr w:type="spellEnd"/>
-      <w:proofErr w:type="gramEnd"/>
-      <w:r>
-        <w:t>),</w:t>
-      </w:r>
-    </w:p>
-    <w:p>
-      <w:r>
-        <w:lastRenderedPageBreak/>
-        <w:t xml:space="preserve">    </w:t>
-      </w:r>
-      <w:proofErr w:type="gramStart"/>
-      <w:r>
-        <w:t>.led</w:t>
-      </w:r>
-      <w:proofErr w:type="gramEnd"/>
-      <w:r>
-        <w:t>(</w:t>
-      </w:r>
-      <w:proofErr w:type="spellStart"/>
-      <w:r>
-        <w:t>vif.led</w:t>
-      </w:r>
-      <w:proofErr w:type="spellEnd"/>
-      <w:r>
-        <w:t>)</w:t>
-      </w:r>
-    </w:p>
-    <w:p>
-      <w:r>
-        <w:t xml:space="preserve">  </w:t>
-      </w:r>
-      <w:proofErr w:type="gramStart"/>
-      <w:r>
-        <w:t>);</w:t>
-      </w:r>
-      <w:proofErr w:type="gramEnd"/>
-    </w:p>
-    <w:p>
-      <w:r>
-        <w:t xml:space="preserve">  </w:t>
-      </w:r>
-    </w:p>
-    <w:p>
-      <w:r>
-        <w:t xml:space="preserve">  // Start UVM Test</w:t>
-      </w:r>
-    </w:p>
-    <w:p>
-      <w:r>
-        <w:t xml:space="preserve">  initial begin</w:t>
-      </w:r>
-    </w:p>
-    <w:p>
-      <w:r>
-        <w:t xml:space="preserve">    </w:t>
-      </w:r>
-      <w:proofErr w:type="spellStart"/>
-      <w:r>
-        <w:t>uvm_config_db</w:t>
-      </w:r>
-      <w:proofErr w:type="spellEnd"/>
-      <w:proofErr w:type="gramStart"/>
-      <w:r>
-        <w:t>#(</w:t>
-      </w:r>
-      <w:proofErr w:type="gramEnd"/>
-      <w:r>
-        <w:t xml:space="preserve">virtual </w:t>
-      </w:r>
-      <w:proofErr w:type="spellStart"/>
-      <w:r>
-        <w:t>blinky_if</w:t>
-      </w:r>
-      <w:proofErr w:type="spellEnd"/>
-      <w:proofErr w:type="gramStart"/>
-      <w:r>
-        <w:t>)::set(</w:t>
-      </w:r>
-      <w:proofErr w:type="gramEnd"/>
-      <w:r>
-        <w:t>null, "*", "</w:t>
-      </w:r>
-      <w:proofErr w:type="spellStart"/>
-      <w:r>
-        <w:t>vif</w:t>
-      </w:r>
-      <w:proofErr w:type="spellEnd"/>
-      <w:r>
-        <w:t xml:space="preserve">", </w:t>
-      </w:r>
-      <w:proofErr w:type="spellStart"/>
-      <w:r>
-        <w:t>vif</w:t>
-      </w:r>
-      <w:proofErr w:type="spellEnd"/>
-      <w:proofErr w:type="gramStart"/>
-      <w:r>
-        <w:t>);</w:t>
-      </w:r>
-      <w:proofErr w:type="gramEnd"/>
-    </w:p>
-    <w:p>
-      <w:r>
-        <w:t xml:space="preserve">    </w:t>
-      </w:r>
-      <w:proofErr w:type="spellStart"/>
-      <w:r>
-        <w:t>run_test</w:t>
-      </w:r>
-      <w:proofErr w:type="spellEnd"/>
-      <w:r>
-        <w:t>("</w:t>
-      </w:r>
-      <w:proofErr w:type="spellStart"/>
-      <w:r>
-        <w:t>blinky_test</w:t>
-      </w:r>
-      <w:proofErr w:type="spellEnd"/>
-      <w:r>
-        <w:t>"</w:t>
-      </w:r>
-      <w:proofErr w:type="gramStart"/>
-      <w:r>
-        <w:t>);</w:t>
-      </w:r>
-      <w:proofErr w:type="gramEnd"/>
-    </w:p>
-    <w:p>
-      <w:r>
-        <w:t xml:space="preserve">  end</w:t>
-      </w:r>
-    </w:p>
-    <w:p>
-      <w:proofErr w:type="spellStart"/>
-      <w:r>
-        <w:t>endmodule</w:t>
-      </w:r>
-      <w:proofErr w:type="spellEnd"/>
-    </w:p>
-    <w:p>
-      <w:pPr>
-        <w:rPr>
-          <w:b/>
-          <w:bCs/>
-        </w:rPr>
-      </w:pPr>
-      <w:r>
-        <w:rPr>
-          <w:b/>
-          <w:bCs/>
-        </w:rPr>
-        <w:t>Output:</w:t>
-      </w:r>
-      <w:r>
-        <w:rPr>
-          <w:b/>
-          <w:bCs/>
-        </w:rPr>
-        <w:t xml:space="preserve"> (As in red circle)</w:t>
-      </w:r>
-    </w:p>
-    <w:p>
-      <w:pPr>
-        <w:jc w:val="center"/>
-        <w:rPr>
-          <w:b/>
-          <w:bCs/>
-        </w:rPr>
-      </w:pPr>
-      <w:r>
-        <w:rPr>
-          <w:b/>
-          <w:bCs/>
-          <w:noProof/>
-        </w:rPr>
         <mc:AlternateContent>
           <mc:Choice Requires="wps">
             <w:drawing>
-              <wp:anchor distT="0" distB="0" distL="114300" distR="114300" simplePos="0" relativeHeight="251659264" behindDoc="0" locked="0" layoutInCell="1" allowOverlap="1" wp14:anchorId="02375688" wp14:editId="6892E5AE">
+              <wp:anchor distT="0" distB="0" distL="114300" distR="114300" simplePos="0" relativeHeight="251663360" behindDoc="0" locked="0" layoutInCell="1" allowOverlap="1" wp14:anchorId="708E565C" wp14:editId="2E1266F4">
                 <wp:simplePos x="0" y="0"/>
                 <wp:positionH relativeFrom="column">
-                  <wp:posOffset>2762250</wp:posOffset>
+                  <wp:posOffset>2771775</wp:posOffset>
                 </wp:positionH>
                 <wp:positionV relativeFrom="paragraph">
-                  <wp:posOffset>2067560</wp:posOffset>
+                  <wp:posOffset>2781300</wp:posOffset>
                 </wp:positionV>
-                <wp:extent cx="733425" cy="742315"/>
-                <wp:effectExtent l="0" t="0" r="28575" b="19685"/>
+                <wp:extent cx="790575" cy="733425"/>
+                <wp:effectExtent l="0" t="0" r="28575" b="28575"/>
                 <wp:wrapNone/>
                 <wp:docPr id="1264436842" name="Oval 5"/>
                 <wp:cNvGraphicFramePr/>
@@ -4607,7 +3688,7 @@
                       <wps:spPr>
                         <a:xfrm>
                           <a:off x="0" y="0"/>
-                          <a:ext cx="733425" cy="742315"/>
+                          <a:ext cx="790575" cy="733425"/>
                         </a:xfrm>
                         <a:prstGeom prst="ellipse">
                           <a:avLst/>
@@ -4647,12 +3728,15 @@
                 <wp14:sizeRelH relativeFrom="margin">
                   <wp14:pctWidth>0</wp14:pctWidth>
                 </wp14:sizeRelH>
+                <wp14:sizeRelV relativeFrom="margin">
+                  <wp14:pctHeight>0</wp14:pctHeight>
+                </wp14:sizeRelV>
               </wp:anchor>
             </w:drawing>
           </mc:Choice>
           <mc:Fallback>
             <w:pict>
-              <v:oval w14:anchorId="5A4CAA84" id="Oval 5" o:spid="_x0000_s1026" style="position:absolute;margin-left:217.5pt;margin-top:162.8pt;width:57.75pt;height:58.45pt;z-index:251659264;visibility:visible;mso-wrap-style:square;mso-width-percent:0;mso-wrap-distance-left:9pt;mso-wrap-distance-top:0;mso-wrap-distance-right:9pt;mso-wrap-distance-bottom:0;mso-position-horizontal:absolute;mso-position-horizontal-relative:text;mso-position-vertical:absolute;mso-position-vertical-relative:text;mso-width-percent:0;mso-width-relative:margin;v-text-anchor:middle" o:gfxdata="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" filled="f" strokecolor="#e00" strokeweight="1.5pt">
+              <v:oval w14:anchorId="360BD97B" id="Oval 5" o:spid="_x0000_s1026" style="position:absolute;margin-left:218.25pt;margin-top:219pt;width:62.25pt;height:57.75pt;z-index:251663360;visibility:visible;mso-wrap-style:square;mso-width-percent:0;mso-height-percent:0;mso-wrap-distance-left:9pt;mso-wrap-distance-top:0;mso-wrap-distance-right:9pt;mso-wrap-distance-bottom:0;mso-position-horizontal:absolute;mso-position-horizontal-relative:text;mso-position-vertical:absolute;mso-position-vertical-relative:text;mso-width-percent:0;mso-height-percent:0;mso-width-relative:margin;mso-height-relative:margin;v-text-anchor:middle" o:gfxdata="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" filled="f" strokecolor="#e00" strokeweight="1.5pt">
                 <v:stroke joinstyle="miter"/>
               </v:oval>
             </w:pict>
@@ -4663,11 +3747,12 @@
         <w:rPr>
           <w:b/>
           <w:bCs/>
+          <w:noProof/>
         </w:rPr>
         <w:drawing>
-          <wp:inline distT="0" distB="0" distL="0" distR="0" wp14:anchorId="4CE7C4EF" wp14:editId="51701EB7">
-            <wp:extent cx="2681580" cy="2809330"/>
-            <wp:effectExtent l="0" t="0" r="5080" b="0"/>
+          <wp:inline distT="0" distB="0" distL="0" distR="0" wp14:anchorId="1685D1D0" wp14:editId="740A91C0">
+            <wp:extent cx="3476625" cy="3642249"/>
+            <wp:effectExtent l="0" t="0" r="0" b="0"/>
             <wp:docPr id="615154224" name="Picture 3"/>
             <wp:cNvGraphicFramePr>
               <a:graphicFrameLocks xmlns:a="http://schemas.openxmlformats.org/drawingml/2006/main" noChangeAspect="1"/>
@@ -4697,7 +3782,7 @@
                   <pic:spPr bwMode="auto">
                     <a:xfrm>
                       <a:off x="0" y="0"/>
-                      <a:ext cx="2698510" cy="2827066"/>
+                      <a:ext cx="3520038" cy="3687731"/>
                     </a:xfrm>
                     <a:prstGeom prst="rect">
                       <a:avLst/>
@@ -4718,8 +3803,7 @@
       <w:pPr>
         <w:jc w:val="center"/>
         <w:rPr>
-          <w:b/>
-          <w:bCs/>
+          <w:noProof/>
         </w:rPr>
       </w:pPr>
       <w:r>
@@ -4731,13 +3815,13 @@
         <mc:AlternateContent>
           <mc:Choice Requires="wps">
             <w:drawing>
-              <wp:anchor distT="0" distB="0" distL="114300" distR="114300" simplePos="0" relativeHeight="251661312" behindDoc="0" locked="0" layoutInCell="1" allowOverlap="1" wp14:anchorId="7D185FF9" wp14:editId="3188A49E">
+              <wp:anchor distT="0" distB="0" distL="114300" distR="114300" simplePos="0" relativeHeight="251665408" behindDoc="0" locked="0" layoutInCell="1" allowOverlap="1" wp14:anchorId="05D81E7F" wp14:editId="7AB8335B">
                 <wp:simplePos x="0" y="0"/>
                 <wp:positionH relativeFrom="column">
-                  <wp:posOffset>2790825</wp:posOffset>
+                  <wp:posOffset>2733675</wp:posOffset>
                 </wp:positionH>
                 <wp:positionV relativeFrom="paragraph">
-                  <wp:posOffset>1832610</wp:posOffset>
+                  <wp:posOffset>2558415</wp:posOffset>
                 </wp:positionV>
                 <wp:extent cx="733425" cy="742315"/>
                 <wp:effectExtent l="0" t="0" r="28575" b="19685"/>
@@ -4796,7 +3880,7 @@
           </mc:Choice>
           <mc:Fallback>
             <w:pict>
-              <v:oval w14:anchorId="319168FE" id="Oval 5" o:spid="_x0000_s1026" style="position:absolute;margin-left:219.75pt;margin-top:144.3pt;width:57.75pt;height:58.45pt;z-index:251661312;visibility:visible;mso-wrap-style:square;mso-width-percent:0;mso-wrap-distance-left:9pt;mso-wrap-distance-top:0;mso-wrap-distance-right:9pt;mso-wrap-distance-bottom:0;mso-position-horizontal:absolute;mso-position-horizontal-relative:text;mso-position-vertical:absolute;mso-position-vertical-relative:text;mso-width-percent:0;mso-width-relative:margin;v-text-anchor:middle" o:gfxdata="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" filled="f" strokecolor="#e00" strokeweight="1.5pt">
+              <v:oval w14:anchorId="652392F7" id="Oval 5" o:spid="_x0000_s1026" style="position:absolute;margin-left:215.25pt;margin-top:201.45pt;width:57.75pt;height:58.45pt;z-index:251665408;visibility:visible;mso-wrap-style:square;mso-width-percent:0;mso-wrap-distance-left:9pt;mso-wrap-distance-top:0;mso-wrap-distance-right:9pt;mso-wrap-distance-bottom:0;mso-position-horizontal:absolute;mso-position-horizontal-relative:text;mso-position-vertical:absolute;mso-position-vertical-relative:text;mso-width-percent:0;mso-width-relative:margin;v-text-anchor:middle" o:gfxdata="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" filled="f" strokecolor="#e00" strokeweight="1.5pt">
                 <v:stroke joinstyle="miter"/>
               </v:oval>
             </w:pict>
@@ -4808,8 +3892,8 @@
           <w:noProof/>
         </w:rPr>
         <w:drawing>
-          <wp:inline distT="0" distB="0" distL="0" distR="0" wp14:anchorId="40F0325E" wp14:editId="1275EF75">
-            <wp:extent cx="2676525" cy="2610991"/>
+          <wp:inline distT="0" distB="0" distL="0" distR="0" wp14:anchorId="16C184D2" wp14:editId="2FB66715">
+            <wp:extent cx="3524250" cy="3437960"/>
             <wp:effectExtent l="0" t="0" r="0" b="0"/>
             <wp:docPr id="162840706" name="Picture 4"/>
             <wp:cNvGraphicFramePr>
@@ -4840,7 +3924,7 @@
                   <pic:spPr bwMode="auto">
                     <a:xfrm rot="10800000">
                       <a:off x="0" y="0"/>
-                      <a:ext cx="2683190" cy="2617493"/>
+                      <a:ext cx="3553890" cy="3466875"/>
                     </a:xfrm>
                     <a:prstGeom prst="rect">
                       <a:avLst/>
@@ -4860,6 +3944,1757 @@
             </a:graphic>
           </wp:inline>
         </w:drawing>
+      </w:r>
+    </w:p>
+    <w:p>
+      <w:pPr>
+        <w:rPr>
+          <w:noProof/>
+        </w:rPr>
+      </w:pPr>
+      <w:r>
+        <w:rPr>
+          <w:noProof/>
+        </w:rPr>
+        <w:br w:type="page"/>
+      </w:r>
+    </w:p>
+    <w:p>
+      <w:pPr>
+        <w:pStyle w:val="Heading2"/>
+        <w:numPr>
+          <w:ilvl w:val="1"/>
+          <w:numId w:val="6"/>
+        </w:numPr>
+        <w:rPr>
+          <w:b/>
+          <w:bCs/>
+          <w:color w:val="auto"/>
+        </w:rPr>
+      </w:pPr>
+      <w:bookmarkStart w:id="6" w:name="_Toc220584752"/>
+      <w:r>
+        <w:rPr>
+          <w:b/>
+          <w:bCs/>
+          <w:color w:val="auto"/>
+        </w:rPr>
+        <w:lastRenderedPageBreak/>
+        <w:t>Automation Script (verification/run.do)</w:t>
+      </w:r>
+      <w:bookmarkEnd w:id="6"/>
+    </w:p>
+    <w:p>
+      <w:r>
+        <w:t>Used in EDA Playground to run the simulation automatically.</w:t>
+      </w:r>
+    </w:p>
+    <w:p>
+      <w:proofErr w:type="spellStart"/>
+      <w:r>
+        <w:t>Tcl</w:t>
+      </w:r>
+      <w:proofErr w:type="spellEnd"/>
+    </w:p>
+    <w:p>
+      <w:proofErr w:type="spellStart"/>
+      <w:r>
+        <w:t>vlib</w:t>
+      </w:r>
+      <w:proofErr w:type="spellEnd"/>
+      <w:r>
+        <w:t xml:space="preserve"> work                  # Create "work" library</w:t>
+      </w:r>
+    </w:p>
+    <w:p>
+      <w:proofErr w:type="spellStart"/>
+      <w:r>
+        <w:t>vcom</w:t>
+      </w:r>
+      <w:proofErr w:type="spellEnd"/>
+      <w:r>
+        <w:t xml:space="preserve"> ../</w:t>
+      </w:r>
+      <w:proofErr w:type="spellStart"/>
+      <w:r>
+        <w:t>rtl</w:t>
+      </w:r>
+      <w:proofErr w:type="spellEnd"/>
+      <w:r>
+        <w:t>/</w:t>
+      </w:r>
+      <w:proofErr w:type="spellStart"/>
+      <w:r>
+        <w:t>blinky.vhd</w:t>
+      </w:r>
+      <w:proofErr w:type="spellEnd"/>
+      <w:r>
+        <w:t xml:space="preserve">     # Compile VHDL Source</w:t>
+      </w:r>
+    </w:p>
+    <w:p>
+      <w:r>
+        <w:t>vlog +</w:t>
+      </w:r>
+      <w:proofErr w:type="spellStart"/>
+      <w:r>
+        <w:t>incdir</w:t>
+      </w:r>
+      <w:proofErr w:type="spellEnd"/>
+      <w:r>
+        <w:t>+... testbench.sv # Compile Testbench</w:t>
+      </w:r>
+    </w:p>
+    <w:p>
+      <w:proofErr w:type="spellStart"/>
+      <w:r>
+        <w:t>vsim</w:t>
+      </w:r>
+      <w:proofErr w:type="spellEnd"/>
+      <w:r>
+        <w:t xml:space="preserve"> -c </w:t>
+      </w:r>
+      <w:proofErr w:type="gramStart"/>
+      <w:r>
+        <w:t>top -L</w:t>
+      </w:r>
+      <w:proofErr w:type="gramEnd"/>
+      <w:r>
+        <w:t xml:space="preserve"> uvm_1_2     # Run Simulator (Command Line)</w:t>
+      </w:r>
+    </w:p>
+    <w:p>
+      <w:r>
+        <w:t>run -all                   # Run until finished</w:t>
+      </w:r>
+    </w:p>
+    <w:p>
+      <w:pPr>
+        <w:pStyle w:val="Heading2"/>
+        <w:numPr>
+          <w:ilvl w:val="1"/>
+          <w:numId w:val="6"/>
+        </w:numPr>
+        <w:rPr>
+          <w:b/>
+          <w:bCs/>
+          <w:color w:val="auto"/>
+        </w:rPr>
+      </w:pPr>
+      <w:bookmarkStart w:id="7" w:name="_Toc220584753"/>
+      <w:r>
+        <w:rPr>
+          <w:b/>
+          <w:bCs/>
+          <w:color w:val="auto"/>
+        </w:rPr>
+        <w:t>Python Golden Model (verification/blinky_model.py)</w:t>
+      </w:r>
+      <w:bookmarkEnd w:id="7"/>
+    </w:p>
+    <w:p>
+      <w:r>
+        <w:t xml:space="preserve">This script calculates the expected </w:t>
+      </w:r>
+      <w:r>
+        <w:t>behaviour</w:t>
+      </w:r>
+      <w:r>
+        <w:t xml:space="preserve"> using software logic.</w:t>
+      </w:r>
+    </w:p>
+    <w:p>
+      <w:pPr>
+        <w:rPr>
+          <w:b/>
+          <w:bCs/>
+        </w:rPr>
+      </w:pPr>
+      <w:r>
+        <w:rPr>
+          <w:b/>
+          <w:bCs/>
+        </w:rPr>
+        <w:t>Python</w:t>
+      </w:r>
+      <w:r>
+        <w:rPr>
+          <w:b/>
+          <w:bCs/>
+        </w:rPr>
+        <w:t xml:space="preserve"> Code</w:t>
+      </w:r>
+      <w:r>
+        <w:rPr>
+          <w:b/>
+          <w:bCs/>
+        </w:rPr>
+        <w:t>:</w:t>
+      </w:r>
+    </w:p>
+    <w:p>
+      <w:r>
+        <w:t xml:space="preserve">class </w:t>
+      </w:r>
+      <w:proofErr w:type="spellStart"/>
+      <w:r>
+        <w:t>BlinkyFPGA</w:t>
+      </w:r>
+      <w:proofErr w:type="spellEnd"/>
+      <w:r>
+        <w:t>:</w:t>
+      </w:r>
+    </w:p>
+    <w:p>
+      <w:r>
+        <w:t xml:space="preserve">    def __</w:t>
+      </w:r>
+      <w:proofErr w:type="spellStart"/>
+      <w:r>
+        <w:t>init</w:t>
+      </w:r>
+      <w:proofErr w:type="spellEnd"/>
+      <w:r>
+        <w:t>_</w:t>
+      </w:r>
+      <w:proofErr w:type="gramStart"/>
+      <w:r>
+        <w:t>_(</w:t>
+      </w:r>
+      <w:proofErr w:type="gramEnd"/>
+      <w:r>
+        <w:t xml:space="preserve">self, </w:t>
+      </w:r>
+      <w:proofErr w:type="spellStart"/>
+      <w:r>
+        <w:t>simulation_mode</w:t>
+      </w:r>
+      <w:proofErr w:type="spellEnd"/>
+      <w:r>
+        <w:t>=False):</w:t>
+      </w:r>
+    </w:p>
+    <w:p>
+      <w:r>
+        <w:t xml:space="preserve">        # State Variables (Registers)</w:t>
+      </w:r>
+    </w:p>
+    <w:p>
+      <w:r>
+        <w:t xml:space="preserve">        </w:t>
+      </w:r>
+      <w:proofErr w:type="spellStart"/>
+      <w:proofErr w:type="gramStart"/>
+      <w:r>
+        <w:t>self.counter</w:t>
+      </w:r>
+      <w:proofErr w:type="spellEnd"/>
+      <w:proofErr w:type="gramEnd"/>
+      <w:r>
+        <w:t xml:space="preserve"> = 0 </w:t>
+      </w:r>
+    </w:p>
+    <w:p>
+      <w:r>
+        <w:t xml:space="preserve">        </w:t>
+      </w:r>
+      <w:proofErr w:type="spellStart"/>
+      <w:proofErr w:type="gramStart"/>
+      <w:r>
+        <w:t>self.sw</w:t>
+      </w:r>
+      <w:proofErr w:type="spellEnd"/>
+      <w:proofErr w:type="gramEnd"/>
+      <w:r>
+        <w:t xml:space="preserve"> = 0</w:t>
+      </w:r>
+    </w:p>
+    <w:p>
+      <w:r>
+        <w:t xml:space="preserve">        </w:t>
+      </w:r>
+      <w:proofErr w:type="spellStart"/>
+      <w:r>
+        <w:t>self.led</w:t>
+      </w:r>
+      <w:proofErr w:type="spellEnd"/>
+      <w:r>
+        <w:t xml:space="preserve"> = 0</w:t>
+      </w:r>
+      <w:r>
+        <w:br/>
+      </w:r>
+    </w:p>
+    <w:p>
+      <w:r>
+        <w:t xml:space="preserve">        # PARAMETERIZATION: </w:t>
+      </w:r>
+    </w:p>
+    <w:p>
+      <w:r>
+        <w:t xml:space="preserve">        # Hardware uses Bit 25 (Slow). Simulation uses Bit 4 (Fast).</w:t>
+      </w:r>
+    </w:p>
+    <w:p>
+      <w:r>
+        <w:t xml:space="preserve">        if </w:t>
+      </w:r>
+      <w:proofErr w:type="spellStart"/>
+      <w:r>
+        <w:t>simulation_mode</w:t>
+      </w:r>
+      <w:proofErr w:type="spellEnd"/>
+      <w:r>
+        <w:t>:</w:t>
+      </w:r>
+    </w:p>
+    <w:p>
+      <w:r>
+        <w:t xml:space="preserve">            </w:t>
+      </w:r>
+      <w:proofErr w:type="spellStart"/>
+      <w:proofErr w:type="gramStart"/>
+      <w:r>
+        <w:t>self.target</w:t>
+      </w:r>
+      <w:proofErr w:type="gramEnd"/>
+      <w:r>
+        <w:t>_bit</w:t>
+      </w:r>
+      <w:proofErr w:type="spellEnd"/>
+      <w:r>
+        <w:t xml:space="preserve"> = 4</w:t>
+      </w:r>
+    </w:p>
+    <w:p>
+      <w:r>
+        <w:t xml:space="preserve">        else:</w:t>
+      </w:r>
+    </w:p>
+    <w:p>
+      <w:r>
+        <w:t xml:space="preserve">            </w:t>
+      </w:r>
+      <w:proofErr w:type="spellStart"/>
+      <w:proofErr w:type="gramStart"/>
+      <w:r>
+        <w:t>self.target</w:t>
+      </w:r>
+      <w:proofErr w:type="gramEnd"/>
+      <w:r>
+        <w:t>_bit</w:t>
+      </w:r>
+      <w:proofErr w:type="spellEnd"/>
+      <w:r>
+        <w:t xml:space="preserve"> = 25</w:t>
+      </w:r>
+    </w:p>
+    <w:p>
+      <w:r>
+        <w:t xml:space="preserve">    def </w:t>
+      </w:r>
+      <w:proofErr w:type="spellStart"/>
+      <w:r>
+        <w:t>rising_edge_clk</w:t>
+      </w:r>
+      <w:proofErr w:type="spellEnd"/>
+      <w:r>
+        <w:t>(self):</w:t>
+      </w:r>
+    </w:p>
+    <w:p>
+      <w:r>
+        <w:t xml:space="preserve">        """Emulates the </w:t>
+      </w:r>
+      <w:proofErr w:type="spellStart"/>
+      <w:r>
+        <w:t>behavior</w:t>
+      </w:r>
+      <w:proofErr w:type="spellEnd"/>
+      <w:r>
+        <w:t xml:space="preserve"> of the VHDL process(</w:t>
+      </w:r>
+      <w:proofErr w:type="spellStart"/>
+      <w:r>
+        <w:t>clk</w:t>
+      </w:r>
+      <w:proofErr w:type="spellEnd"/>
+      <w:r>
+        <w:t>)"""</w:t>
+      </w:r>
+    </w:p>
+    <w:p>
+      <w:r>
+        <w:t xml:space="preserve">        # 1. Counter Logic: Increment by 1</w:t>
+      </w:r>
+    </w:p>
+    <w:p>
+      <w:r>
+        <w:t xml:space="preserve">        </w:t>
+      </w:r>
+      <w:proofErr w:type="spellStart"/>
+      <w:proofErr w:type="gramStart"/>
+      <w:r>
+        <w:t>self.counter</w:t>
+      </w:r>
+      <w:proofErr w:type="spellEnd"/>
+      <w:proofErr w:type="gramEnd"/>
+      <w:r>
+        <w:t xml:space="preserve"> += 1</w:t>
+      </w:r>
+    </w:p>
+    <w:p>
+      <w:r>
+        <w:lastRenderedPageBreak/>
+        <w:t xml:space="preserve">        </w:t>
+      </w:r>
+    </w:p>
+    <w:p>
+      <w:r>
+        <w:t xml:space="preserve">        # 2. Rollover Logic: Simulate 26-bit hardware limit</w:t>
+      </w:r>
+    </w:p>
+    <w:p>
+      <w:r>
+        <w:t xml:space="preserve">        if </w:t>
+      </w:r>
+      <w:proofErr w:type="spellStart"/>
+      <w:proofErr w:type="gramStart"/>
+      <w:r>
+        <w:t>self.counter</w:t>
+      </w:r>
+      <w:proofErr w:type="spellEnd"/>
+      <w:proofErr w:type="gramEnd"/>
+      <w:r>
+        <w:t xml:space="preserve"> &gt;= 67108864: </w:t>
+      </w:r>
+    </w:p>
+    <w:p>
+      <w:r>
+        <w:t xml:space="preserve">            </w:t>
+      </w:r>
+      <w:proofErr w:type="spellStart"/>
+      <w:proofErr w:type="gramStart"/>
+      <w:r>
+        <w:t>self.counter</w:t>
+      </w:r>
+      <w:proofErr w:type="spellEnd"/>
+      <w:proofErr w:type="gramEnd"/>
+      <w:r>
+        <w:t xml:space="preserve"> = 0</w:t>
+      </w:r>
+    </w:p>
+    <w:p/>
+    <w:p>
+      <w:r>
+        <w:t xml:space="preserve">        # 3. Switch Logic (The core verification target)</w:t>
+      </w:r>
+    </w:p>
+    <w:p>
+      <w:r>
+        <w:t xml:space="preserve">        if </w:t>
+      </w:r>
+      <w:proofErr w:type="spellStart"/>
+      <w:proofErr w:type="gramStart"/>
+      <w:r>
+        <w:t>self.sw</w:t>
+      </w:r>
+      <w:proofErr w:type="spellEnd"/>
+      <w:proofErr w:type="gramEnd"/>
+      <w:r>
+        <w:t xml:space="preserve"> == 1:</w:t>
+      </w:r>
+    </w:p>
+    <w:p>
+      <w:r>
+        <w:t xml:space="preserve">            # If Switch is ON, LED takes value of the Target Bit</w:t>
+      </w:r>
+    </w:p>
+    <w:p>
+      <w:r>
+        <w:t xml:space="preserve">            # (Right shift by </w:t>
+      </w:r>
+      <w:proofErr w:type="spellStart"/>
+      <w:r>
+        <w:t>target_bit</w:t>
+      </w:r>
+      <w:proofErr w:type="spellEnd"/>
+      <w:r>
+        <w:t xml:space="preserve"> and mask with 1)</w:t>
+      </w:r>
+    </w:p>
+    <w:p>
+      <w:r>
+        <w:t xml:space="preserve">            </w:t>
+      </w:r>
+      <w:proofErr w:type="spellStart"/>
+      <w:r>
+        <w:t>self.led</w:t>
+      </w:r>
+      <w:proofErr w:type="spellEnd"/>
+      <w:r>
+        <w:t xml:space="preserve"> = (</w:t>
+      </w:r>
+      <w:proofErr w:type="spellStart"/>
+      <w:proofErr w:type="gramStart"/>
+      <w:r>
+        <w:t>self.counter</w:t>
+      </w:r>
+      <w:proofErr w:type="spellEnd"/>
+      <w:proofErr w:type="gramEnd"/>
+      <w:r>
+        <w:t xml:space="preserve"> &gt;&gt; </w:t>
+      </w:r>
+      <w:proofErr w:type="spellStart"/>
+      <w:proofErr w:type="gramStart"/>
+      <w:r>
+        <w:t>self.target</w:t>
+      </w:r>
+      <w:proofErr w:type="gramEnd"/>
+      <w:r>
+        <w:t>_bit</w:t>
+      </w:r>
+      <w:proofErr w:type="spellEnd"/>
+      <w:r>
+        <w:t>) &amp; 1</w:t>
+      </w:r>
+    </w:p>
+    <w:p>
+      <w:r>
+        <w:t xml:space="preserve">        else:</w:t>
+      </w:r>
+    </w:p>
+    <w:p>
+      <w:r>
+        <w:t xml:space="preserve">            # If Switch is OFF, LED is forced to 0</w:t>
+      </w:r>
+    </w:p>
+    <w:p>
+      <w:r>
+        <w:t xml:space="preserve">            </w:t>
+      </w:r>
+      <w:proofErr w:type="spellStart"/>
+      <w:r>
+        <w:t>self.led</w:t>
+      </w:r>
+      <w:proofErr w:type="spellEnd"/>
+      <w:r>
+        <w:t xml:space="preserve"> = 0</w:t>
+      </w:r>
+    </w:p>
+    <w:p/>
+    <w:p>
+      <w:r>
+        <w:t># --- MAIN EXECUTION BLOCK ---</w:t>
+      </w:r>
+    </w:p>
+    <w:p>
+      <w:r>
+        <w:t>if __name__ == "__main__":</w:t>
+      </w:r>
+    </w:p>
+    <w:p>
+      <w:r>
+        <w:t xml:space="preserve">    # Create instance in Simulation Mode (Fast)</w:t>
+      </w:r>
+    </w:p>
+    <w:p>
+      <w:r>
+        <w:t xml:space="preserve">    </w:t>
+      </w:r>
+      <w:proofErr w:type="spellStart"/>
+      <w:r>
+        <w:t>dut</w:t>
+      </w:r>
+      <w:proofErr w:type="spellEnd"/>
+      <w:r>
+        <w:t xml:space="preserve"> = </w:t>
+      </w:r>
+      <w:proofErr w:type="spellStart"/>
+      <w:r>
+        <w:t>BlinkyFPGA</w:t>
+      </w:r>
+      <w:proofErr w:type="spellEnd"/>
+      <w:r>
+        <w:t>(</w:t>
+      </w:r>
+      <w:proofErr w:type="spellStart"/>
+      <w:r>
+        <w:t>simulation_mode</w:t>
+      </w:r>
+      <w:proofErr w:type="spellEnd"/>
+      <w:r>
+        <w:t>=True)</w:t>
+      </w:r>
+    </w:p>
+    <w:p>
+      <w:r>
+        <w:t xml:space="preserve">    </w:t>
+      </w:r>
+      <w:proofErr w:type="spellStart"/>
+      <w:proofErr w:type="gramStart"/>
+      <w:r>
+        <w:t>dut.sw</w:t>
+      </w:r>
+      <w:proofErr w:type="spellEnd"/>
+      <w:proofErr w:type="gramEnd"/>
+      <w:r>
+        <w:t xml:space="preserve"> = 1 # Force </w:t>
+      </w:r>
+      <w:proofErr w:type="gramStart"/>
+      <w:r>
+        <w:t>switch</w:t>
+      </w:r>
+      <w:proofErr w:type="gramEnd"/>
+      <w:r>
+        <w:t xml:space="preserve"> ON</w:t>
+      </w:r>
+    </w:p>
+    <w:p>
+      <w:r>
+        <w:t xml:space="preserve">    </w:t>
+      </w:r>
+    </w:p>
+    <w:p>
+      <w:r>
+        <w:t xml:space="preserve">    # Run loop to print cycle-by-cycle </w:t>
+      </w:r>
+      <w:proofErr w:type="spellStart"/>
+      <w:r>
+        <w:t>behavior</w:t>
+      </w:r>
+      <w:proofErr w:type="spellEnd"/>
+    </w:p>
+    <w:p>
+      <w:r>
+        <w:t xml:space="preserve">    for </w:t>
+      </w:r>
+      <w:proofErr w:type="spellStart"/>
+      <w:r>
+        <w:t>i</w:t>
+      </w:r>
+      <w:proofErr w:type="spellEnd"/>
+      <w:r>
+        <w:t xml:space="preserve"> in </w:t>
+      </w:r>
+      <w:proofErr w:type="gramStart"/>
+      <w:r>
+        <w:t>range(</w:t>
+      </w:r>
+      <w:proofErr w:type="gramEnd"/>
+      <w:r>
+        <w:t>35):</w:t>
+      </w:r>
+    </w:p>
+    <w:p>
+      <w:r>
+        <w:t xml:space="preserve">        </w:t>
+      </w:r>
+      <w:proofErr w:type="spellStart"/>
+      <w:proofErr w:type="gramStart"/>
+      <w:r>
+        <w:t>dut.rising</w:t>
+      </w:r>
+      <w:proofErr w:type="gramEnd"/>
+      <w:r>
+        <w:t>_edge_</w:t>
+      </w:r>
+      <w:proofErr w:type="gramStart"/>
+      <w:r>
+        <w:t>clk</w:t>
+      </w:r>
+      <w:proofErr w:type="spellEnd"/>
+      <w:r>
+        <w:t>(</w:t>
+      </w:r>
+      <w:proofErr w:type="gramEnd"/>
+      <w:r>
+        <w:t>)</w:t>
+      </w:r>
+    </w:p>
+    <w:p>
+      <w:r>
+        <w:t xml:space="preserve">        print(f"{</w:t>
+      </w:r>
+      <w:proofErr w:type="spellStart"/>
+      <w:r>
+        <w:t>i</w:t>
+      </w:r>
+      <w:proofErr w:type="spellEnd"/>
+      <w:r>
+        <w:t>:&lt;10} | {</w:t>
+      </w:r>
+      <w:proofErr w:type="spellStart"/>
+      <w:proofErr w:type="gramStart"/>
+      <w:r>
+        <w:t>dut.counter</w:t>
+      </w:r>
+      <w:proofErr w:type="spellEnd"/>
+      <w:proofErr w:type="gramEnd"/>
+      <w:r>
+        <w:t>:&lt;10} | {</w:t>
+      </w:r>
+      <w:proofErr w:type="spellStart"/>
+      <w:r>
+        <w:t>dut.led</w:t>
+      </w:r>
+      <w:proofErr w:type="spellEnd"/>
+      <w:r>
+        <w:t>}")</w:t>
+      </w:r>
+    </w:p>
+    <w:p>
+      <w:r>
+        <w:br w:type="page"/>
+      </w:r>
+    </w:p>
+    <w:p>
+      <w:pPr>
+        <w:rPr>
+          <w:b/>
+          <w:bCs/>
+        </w:rPr>
+      </w:pPr>
+      <w:r>
+        <w:rPr>
+          <w:b/>
+          <w:bCs/>
+        </w:rPr>
+        <w:lastRenderedPageBreak/>
+        <w:t>Output:</w:t>
+      </w:r>
+    </w:p>
+    <w:p>
+      <w:r>
+        <w:t>&gt;&gt;&gt; MODE: Simulation Speedup (Bit 4)</w:t>
+      </w:r>
+    </w:p>
+    <w:p>
+      <w:r>
+        <w:t>Cycle      | Counter    | LED</w:t>
+      </w:r>
+    </w:p>
+    <w:p>
+      <w:r>
+        <w:rPr>
+          <w:b/>
+          <w:bCs/>
+        </w:rPr>
+        <w:t>------------------------------</w:t>
+      </w:r>
+    </w:p>
+    <w:p>
+      <w:pPr>
+        <w:spacing w:line="240" w:lineRule="auto"/>
+      </w:pPr>
+      <w:r>
+        <w:t>0          | 1          | 0</w:t>
+      </w:r>
+    </w:p>
+    <w:p>
+      <w:pPr>
+        <w:spacing w:line="240" w:lineRule="auto"/>
+      </w:pPr>
+      <w:r>
+        <w:t>1          | 2          | 0</w:t>
+      </w:r>
+    </w:p>
+    <w:p>
+      <w:pPr>
+        <w:spacing w:line="240" w:lineRule="auto"/>
+      </w:pPr>
+      <w:r>
+        <w:t>2          | 3          | 0</w:t>
+      </w:r>
+    </w:p>
+    <w:p>
+      <w:pPr>
+        <w:spacing w:line="240" w:lineRule="auto"/>
+      </w:pPr>
+      <w:r>
+        <w:t>3          | 4          | 0</w:t>
+      </w:r>
+    </w:p>
+    <w:p>
+      <w:pPr>
+        <w:spacing w:line="240" w:lineRule="auto"/>
+      </w:pPr>
+      <w:r>
+        <w:t>4          | 5          | 0</w:t>
+      </w:r>
+    </w:p>
+    <w:p>
+      <w:pPr>
+        <w:spacing w:line="240" w:lineRule="auto"/>
+      </w:pPr>
+      <w:r>
+        <w:t>5          | 6          | 0</w:t>
+      </w:r>
+    </w:p>
+    <w:p>
+      <w:pPr>
+        <w:spacing w:line="240" w:lineRule="auto"/>
+      </w:pPr>
+      <w:r>
+        <w:t>6          | 7          | 0</w:t>
+      </w:r>
+    </w:p>
+    <w:p>
+      <w:pPr>
+        <w:spacing w:line="240" w:lineRule="auto"/>
+      </w:pPr>
+      <w:r>
+        <w:t>7          | 8          | 0</w:t>
+      </w:r>
+    </w:p>
+    <w:p>
+      <w:pPr>
+        <w:spacing w:line="240" w:lineRule="auto"/>
+      </w:pPr>
+      <w:r>
+        <w:t>8          | 9          | 0</w:t>
+      </w:r>
+    </w:p>
+    <w:p>
+      <w:pPr>
+        <w:spacing w:line="240" w:lineRule="auto"/>
+      </w:pPr>
+      <w:r>
+        <w:t>9          | 10         | 0</w:t>
+      </w:r>
+    </w:p>
+    <w:p>
+      <w:pPr>
+        <w:spacing w:line="240" w:lineRule="auto"/>
+      </w:pPr>
+      <w:r>
+        <w:t>10         | 11         | 0</w:t>
+      </w:r>
+    </w:p>
+    <w:p>
+      <w:pPr>
+        <w:spacing w:line="240" w:lineRule="auto"/>
+      </w:pPr>
+      <w:r>
+        <w:t>11         | 12         | 0</w:t>
+      </w:r>
+    </w:p>
+    <w:p>
+      <w:pPr>
+        <w:spacing w:line="240" w:lineRule="auto"/>
+      </w:pPr>
+      <w:r>
+        <w:t>12         | 13         | 0</w:t>
+      </w:r>
+    </w:p>
+    <w:p>
+      <w:pPr>
+        <w:spacing w:line="240" w:lineRule="auto"/>
+      </w:pPr>
+      <w:r>
+        <w:t>13         | 14         | 0</w:t>
+      </w:r>
+    </w:p>
+    <w:p>
+      <w:pPr>
+        <w:spacing w:line="240" w:lineRule="auto"/>
+      </w:pPr>
+      <w:r>
+        <w:t>14         | 15         | 0</w:t>
+      </w:r>
+    </w:p>
+    <w:p>
+      <w:pPr>
+        <w:spacing w:line="240" w:lineRule="auto"/>
+      </w:pPr>
+      <w:r>
+        <w:t>15         | 16         | 1 &lt;-- LED Turns ON (Bit 4 High)</w:t>
+      </w:r>
+    </w:p>
+    <w:p>
+      <w:pPr>
+        <w:spacing w:line="240" w:lineRule="auto"/>
+      </w:pPr>
+      <w:r>
+        <w:t>16         | 17         | 1</w:t>
+      </w:r>
+    </w:p>
+    <w:p>
+      <w:pPr>
+        <w:spacing w:line="240" w:lineRule="auto"/>
+      </w:pPr>
+      <w:r>
+        <w:t>17         | 18         | 1</w:t>
+      </w:r>
+    </w:p>
+    <w:p>
+      <w:pPr>
+        <w:spacing w:line="240" w:lineRule="auto"/>
+      </w:pPr>
+      <w:r>
+        <w:t>18         | 19         | 1</w:t>
+      </w:r>
+    </w:p>
+    <w:p>
+      <w:pPr>
+        <w:spacing w:line="240" w:lineRule="auto"/>
+      </w:pPr>
+      <w:r>
+        <w:t>19         | 20         | 1</w:t>
+      </w:r>
+    </w:p>
+    <w:p>
+      <w:pPr>
+        <w:spacing w:line="240" w:lineRule="auto"/>
+      </w:pPr>
+      <w:r>
+        <w:t>20         | 21         | 1</w:t>
+      </w:r>
+    </w:p>
+    <w:p>
+      <w:pPr>
+        <w:spacing w:line="240" w:lineRule="auto"/>
+      </w:pPr>
+      <w:r>
+        <w:t>21         | 22         | 1</w:t>
+      </w:r>
+    </w:p>
+    <w:p>
+      <w:pPr>
+        <w:spacing w:line="240" w:lineRule="auto"/>
+      </w:pPr>
+      <w:r>
+        <w:t>22         | 23         | 1</w:t>
+      </w:r>
+    </w:p>
+    <w:p>
+      <w:pPr>
+        <w:spacing w:line="240" w:lineRule="auto"/>
+      </w:pPr>
+      <w:r>
+        <w:t>23         | 24         | 1</w:t>
+      </w:r>
+    </w:p>
+    <w:p>
+      <w:pPr>
+        <w:spacing w:line="240" w:lineRule="auto"/>
+      </w:pPr>
+      <w:r>
+        <w:t>24         | 25         | 1</w:t>
+      </w:r>
+    </w:p>
+    <w:p>
+      <w:pPr>
+        <w:spacing w:line="240" w:lineRule="auto"/>
+      </w:pPr>
+      <w:r>
+        <w:t>25         | 26         | 1</w:t>
+      </w:r>
+    </w:p>
+    <w:p>
+      <w:pPr>
+        <w:spacing w:line="240" w:lineRule="auto"/>
+      </w:pPr>
+      <w:r>
+        <w:lastRenderedPageBreak/>
+        <w:t>26         | 27         | 1</w:t>
+      </w:r>
+    </w:p>
+    <w:p>
+      <w:pPr>
+        <w:spacing w:line="240" w:lineRule="auto"/>
+      </w:pPr>
+      <w:r>
+        <w:t>27         | 28         | 1</w:t>
+      </w:r>
+    </w:p>
+    <w:p>
+      <w:pPr>
+        <w:spacing w:line="240" w:lineRule="auto"/>
+      </w:pPr>
+      <w:r>
+        <w:t>28         | 29         | 1</w:t>
+      </w:r>
+    </w:p>
+    <w:p>
+      <w:pPr>
+        <w:spacing w:line="240" w:lineRule="auto"/>
+      </w:pPr>
+      <w:r>
+        <w:t>29         | 30         | 1</w:t>
+      </w:r>
+    </w:p>
+    <w:p>
+      <w:pPr>
+        <w:spacing w:line="240" w:lineRule="auto"/>
+      </w:pPr>
+      <w:r>
+        <w:t>30         | 31         | 1</w:t>
+      </w:r>
+    </w:p>
+    <w:p>
+      <w:pPr>
+        <w:spacing w:line="240" w:lineRule="auto"/>
+      </w:pPr>
+      <w:r>
+        <w:t>31         | 32         | 0 &lt;-- LED Turns OFF (Bit 4 Low)</w:t>
+      </w:r>
+    </w:p>
+    <w:p>
+      <w:pPr>
+        <w:spacing w:line="240" w:lineRule="auto"/>
+      </w:pPr>
+      <w:r>
+        <w:t>32         | 33         | 0</w:t>
+      </w:r>
+    </w:p>
+    <w:p>
+      <w:pPr>
+        <w:spacing w:line="240" w:lineRule="auto"/>
+      </w:pPr>
+      <w:r>
+        <w:t>33         | 34         | 0</w:t>
+      </w:r>
+    </w:p>
+    <w:p>
+      <w:pPr>
+        <w:spacing w:line="240" w:lineRule="auto"/>
+      </w:pPr>
+      <w:r>
+        <w:t xml:space="preserve">34         | 35         | 0 </w:t>
+      </w:r>
+    </w:p>
+    <w:p/>
+    <w:p>
+      <w:pPr>
+        <w:pStyle w:val="Heading2"/>
+        <w:numPr>
+          <w:ilvl w:val="1"/>
+          <w:numId w:val="6"/>
+        </w:numPr>
+        <w:rPr>
+          <w:b/>
+          <w:bCs/>
+          <w:color w:val="auto"/>
+        </w:rPr>
+      </w:pPr>
+      <w:bookmarkStart w:id="8" w:name="_Toc220584754"/>
+      <w:r>
+        <w:rPr>
+          <w:b/>
+          <w:bCs/>
+          <w:color w:val="auto"/>
+        </w:rPr>
+        <w:t>UVM Testbench (verification/testbench.sv)</w:t>
+      </w:r>
+      <w:bookmarkEnd w:id="8"/>
+    </w:p>
+    <w:p>
+      <w:r>
+        <w:t xml:space="preserve">The </w:t>
+      </w:r>
+      <w:proofErr w:type="spellStart"/>
+      <w:r>
+        <w:t>SystemVerilog</w:t>
+      </w:r>
+      <w:proofErr w:type="spellEnd"/>
+      <w:r>
+        <w:t xml:space="preserve"> testbench wraps around the VHDL to simulate it.</w:t>
+      </w:r>
+    </w:p>
+    <w:p>
+      <w:pPr>
+        <w:rPr>
+          <w:b/>
+          <w:bCs/>
+        </w:rPr>
+      </w:pPr>
+      <w:r>
+        <w:rPr>
+          <w:b/>
+          <w:bCs/>
+        </w:rPr>
+        <w:t>Code snippet</w:t>
+      </w:r>
+      <w:r>
+        <w:rPr>
+          <w:b/>
+          <w:bCs/>
+        </w:rPr>
+        <w:t xml:space="preserve">: </w:t>
+      </w:r>
+    </w:p>
+    <w:p>
+      <w:r>
+        <w:t>// 1. INTERFACE: Defines the wires connecting Testbench to DUT</w:t>
+      </w:r>
+    </w:p>
+    <w:p>
+      <w:r>
+        <w:t xml:space="preserve">interface </w:t>
+      </w:r>
+      <w:proofErr w:type="spellStart"/>
+      <w:r>
+        <w:t>blinky_</w:t>
+      </w:r>
+      <w:proofErr w:type="gramStart"/>
+      <w:r>
+        <w:t>if</w:t>
+      </w:r>
+      <w:proofErr w:type="spellEnd"/>
+      <w:r>
+        <w:t>;</w:t>
+      </w:r>
+      <w:proofErr w:type="gramEnd"/>
+    </w:p>
+    <w:p>
+      <w:r>
+        <w:t xml:space="preserve">  logic </w:t>
+      </w:r>
+      <w:proofErr w:type="spellStart"/>
+      <w:proofErr w:type="gramStart"/>
+      <w:r>
+        <w:t>clk</w:t>
+      </w:r>
+      <w:proofErr w:type="spellEnd"/>
+      <w:r>
+        <w:t>;</w:t>
+      </w:r>
+      <w:proofErr w:type="gramEnd"/>
+    </w:p>
+    <w:p>
+      <w:r>
+        <w:t xml:space="preserve">  logic [0:0] </w:t>
+      </w:r>
+      <w:proofErr w:type="spellStart"/>
+      <w:proofErr w:type="gramStart"/>
+      <w:r>
+        <w:t>sw</w:t>
+      </w:r>
+      <w:proofErr w:type="spellEnd"/>
+      <w:r>
+        <w:t>;</w:t>
+      </w:r>
+      <w:proofErr w:type="gramEnd"/>
+    </w:p>
+    <w:p>
+      <w:r>
+        <w:t xml:space="preserve">  logic [0:0] </w:t>
+      </w:r>
+      <w:proofErr w:type="gramStart"/>
+      <w:r>
+        <w:t>led;</w:t>
+      </w:r>
+      <w:proofErr w:type="gramEnd"/>
+    </w:p>
+    <w:p>
+      <w:proofErr w:type="spellStart"/>
+      <w:r>
+        <w:t>endinterface</w:t>
+      </w:r>
+      <w:proofErr w:type="spellEnd"/>
+    </w:p>
+    <w:p/>
+    <w:p>
+      <w:r>
+        <w:t>// 2. DRIVER: The "Hand" that flips switches</w:t>
+      </w:r>
+    </w:p>
+    <w:p>
+      <w:r>
+        <w:t xml:space="preserve">class </w:t>
+      </w:r>
+      <w:proofErr w:type="spellStart"/>
+      <w:r>
+        <w:t>blinky_driver</w:t>
+      </w:r>
+      <w:proofErr w:type="spellEnd"/>
+      <w:r>
+        <w:t xml:space="preserve"> extends </w:t>
+      </w:r>
+      <w:proofErr w:type="spellStart"/>
+      <w:r>
+        <w:t>uvm_</w:t>
+      </w:r>
+      <w:proofErr w:type="gramStart"/>
+      <w:r>
+        <w:t>driver</w:t>
+      </w:r>
+      <w:proofErr w:type="spellEnd"/>
+      <w:r>
+        <w:t>;</w:t>
+      </w:r>
+      <w:proofErr w:type="gramEnd"/>
+    </w:p>
+    <w:p>
+      <w:r>
+        <w:t xml:space="preserve">   // ... (UVM registration code) ...</w:t>
+      </w:r>
+    </w:p>
+    <w:p>
+      <w:r>
+        <w:t xml:space="preserve">   </w:t>
+      </w:r>
+    </w:p>
+    <w:p>
+      <w:r>
+        <w:t xml:space="preserve">   virtual task </w:t>
+      </w:r>
+      <w:proofErr w:type="spellStart"/>
+      <w:r>
+        <w:t>run_</w:t>
+      </w:r>
+      <w:proofErr w:type="gramStart"/>
+      <w:r>
+        <w:t>phase</w:t>
+      </w:r>
+      <w:proofErr w:type="spellEnd"/>
+      <w:r>
+        <w:t>(</w:t>
+      </w:r>
+      <w:proofErr w:type="spellStart"/>
+      <w:proofErr w:type="gramEnd"/>
+      <w:r>
+        <w:t>uvm_phase</w:t>
+      </w:r>
+      <w:proofErr w:type="spellEnd"/>
+      <w:r>
+        <w:t xml:space="preserve"> phase</w:t>
+      </w:r>
+      <w:proofErr w:type="gramStart"/>
+      <w:r>
+        <w:t>);</w:t>
+      </w:r>
+      <w:proofErr w:type="gramEnd"/>
+    </w:p>
+    <w:p>
+      <w:r>
+        <w:t xml:space="preserve">      // TEST SCENARIO</w:t>
+      </w:r>
+    </w:p>
+    <w:p>
+      <w:r>
+        <w:t xml:space="preserve">      </w:t>
+      </w:r>
+      <w:proofErr w:type="spellStart"/>
+      <w:proofErr w:type="gramStart"/>
+      <w:r>
+        <w:t>vif.sw</w:t>
+      </w:r>
+      <w:proofErr w:type="spellEnd"/>
+      <w:proofErr w:type="gramEnd"/>
+      <w:r>
+        <w:t xml:space="preserve"> = </w:t>
+      </w:r>
+      <w:proofErr w:type="gramStart"/>
+      <w:r>
+        <w:t xml:space="preserve">0;   </w:t>
+      </w:r>
+      <w:proofErr w:type="gramEnd"/>
+      <w:r>
+        <w:t>// Start with Switch OFF</w:t>
+      </w:r>
+    </w:p>
+    <w:p>
+      <w:r>
+        <w:t xml:space="preserve">      #</w:t>
+      </w:r>
+      <w:proofErr w:type="gramStart"/>
+      <w:r>
+        <w:t xml:space="preserve">2000;   </w:t>
+      </w:r>
+      <w:proofErr w:type="gramEnd"/>
+      <w:r>
+        <w:t xml:space="preserve">     // Wait 2000 nanoseconds</w:t>
+      </w:r>
+    </w:p>
+    <w:p>
+      <w:r>
+        <w:t xml:space="preserve">      </w:t>
+      </w:r>
+      <w:proofErr w:type="spellStart"/>
+      <w:proofErr w:type="gramStart"/>
+      <w:r>
+        <w:t>vif.sw</w:t>
+      </w:r>
+      <w:proofErr w:type="spellEnd"/>
+      <w:proofErr w:type="gramEnd"/>
+      <w:r>
+        <w:t xml:space="preserve"> = </w:t>
+      </w:r>
+      <w:proofErr w:type="gramStart"/>
+      <w:r>
+        <w:t xml:space="preserve">1;   </w:t>
+      </w:r>
+      <w:proofErr w:type="gramEnd"/>
+      <w:r>
+        <w:t>// Turn Switch ON</w:t>
+      </w:r>
+    </w:p>
+    <w:p>
+      <w:r>
+        <w:lastRenderedPageBreak/>
+        <w:t xml:space="preserve">      #</w:t>
+      </w:r>
+      <w:proofErr w:type="gramStart"/>
+      <w:r>
+        <w:t xml:space="preserve">5000;   </w:t>
+      </w:r>
+      <w:proofErr w:type="gramEnd"/>
+      <w:r>
+        <w:t xml:space="preserve">     // Wait 5000 nanoseconds</w:t>
+      </w:r>
+    </w:p>
+    <w:p>
+      <w:r>
+        <w:t xml:space="preserve">   </w:t>
+      </w:r>
+      <w:proofErr w:type="spellStart"/>
+      <w:r>
+        <w:t>endtask</w:t>
+      </w:r>
+      <w:proofErr w:type="spellEnd"/>
+    </w:p>
+    <w:p>
+      <w:proofErr w:type="spellStart"/>
+      <w:r>
+        <w:t>endclass</w:t>
+      </w:r>
+      <w:proofErr w:type="spellEnd"/>
+    </w:p>
+    <w:p/>
+    <w:p>
+      <w:r>
+        <w:t>// 3. TOP MODULE: The physical connection</w:t>
+      </w:r>
+    </w:p>
+    <w:p>
+      <w:r>
+        <w:t xml:space="preserve">module </w:t>
+      </w:r>
+      <w:proofErr w:type="gramStart"/>
+      <w:r>
+        <w:t>top;</w:t>
+      </w:r>
+      <w:proofErr w:type="gramEnd"/>
+    </w:p>
+    <w:p>
+      <w:r>
+        <w:t xml:space="preserve">  // Generate Clock: Toggle every 10ns (50 MHz)</w:t>
+      </w:r>
+    </w:p>
+    <w:p>
+      <w:r>
+        <w:t xml:space="preserve">  logic </w:t>
+      </w:r>
+      <w:proofErr w:type="spellStart"/>
+      <w:proofErr w:type="gramStart"/>
+      <w:r>
+        <w:t>clk</w:t>
+      </w:r>
+      <w:proofErr w:type="spellEnd"/>
+      <w:r>
+        <w:t>;</w:t>
+      </w:r>
+      <w:proofErr w:type="gramEnd"/>
+    </w:p>
+    <w:p>
+      <w:r>
+        <w:t xml:space="preserve">  initial begin</w:t>
+      </w:r>
+    </w:p>
+    <w:p>
+      <w:r>
+        <w:t xml:space="preserve">    </w:t>
+      </w:r>
+      <w:proofErr w:type="spellStart"/>
+      <w:r>
+        <w:t>clk</w:t>
+      </w:r>
+      <w:proofErr w:type="spellEnd"/>
+      <w:r>
+        <w:t xml:space="preserve"> = </w:t>
+      </w:r>
+      <w:proofErr w:type="gramStart"/>
+      <w:r>
+        <w:t>0;</w:t>
+      </w:r>
+      <w:proofErr w:type="gramEnd"/>
+    </w:p>
+    <w:p>
+      <w:r>
+        <w:t xml:space="preserve">    forever #10 </w:t>
+      </w:r>
+      <w:proofErr w:type="spellStart"/>
+      <w:r>
+        <w:t>clk</w:t>
+      </w:r>
+      <w:proofErr w:type="spellEnd"/>
+      <w:r>
+        <w:t xml:space="preserve"> = ~</w:t>
+      </w:r>
+      <w:proofErr w:type="spellStart"/>
+      <w:proofErr w:type="gramStart"/>
+      <w:r>
+        <w:t>clk</w:t>
+      </w:r>
+      <w:proofErr w:type="spellEnd"/>
+      <w:r>
+        <w:t>;</w:t>
+      </w:r>
+      <w:proofErr w:type="gramEnd"/>
+    </w:p>
+    <w:p>
+      <w:r>
+        <w:t xml:space="preserve">  end</w:t>
+      </w:r>
+    </w:p>
+    <w:p/>
+    <w:p>
+      <w:r>
+        <w:t xml:space="preserve">  // Instantiate Interface</w:t>
+      </w:r>
+    </w:p>
+    <w:p>
+      <w:r>
+        <w:t xml:space="preserve">  </w:t>
+      </w:r>
+      <w:proofErr w:type="spellStart"/>
+      <w:r>
+        <w:t>blinky_if</w:t>
+      </w:r>
+      <w:proofErr w:type="spellEnd"/>
+      <w:r>
+        <w:t xml:space="preserve"> </w:t>
+      </w:r>
+      <w:proofErr w:type="spellStart"/>
+      <w:proofErr w:type="gramStart"/>
+      <w:r>
+        <w:t>vif</w:t>
+      </w:r>
+      <w:proofErr w:type="spellEnd"/>
+      <w:r>
+        <w:t>();</w:t>
+      </w:r>
+      <w:proofErr w:type="gramEnd"/>
+    </w:p>
+    <w:p>
+      <w:r>
+        <w:t xml:space="preserve">  assign </w:t>
+      </w:r>
+      <w:proofErr w:type="spellStart"/>
+      <w:r>
+        <w:t>vif.clk</w:t>
+      </w:r>
+      <w:proofErr w:type="spellEnd"/>
+      <w:r>
+        <w:t xml:space="preserve"> = </w:t>
+      </w:r>
+      <w:proofErr w:type="spellStart"/>
+      <w:proofErr w:type="gramStart"/>
+      <w:r>
+        <w:t>clk</w:t>
+      </w:r>
+      <w:proofErr w:type="spellEnd"/>
+      <w:r>
+        <w:t>;</w:t>
+      </w:r>
+      <w:proofErr w:type="gramEnd"/>
+    </w:p>
+    <w:p/>
+    <w:p>
+      <w:r>
+        <w:t xml:space="preserve">  // Instantiate DUT (Device Under Test) - Connecting VHDL to SV</w:t>
+      </w:r>
+    </w:p>
+    <w:p>
+      <w:r>
+        <w:t xml:space="preserve">  blinky </w:t>
+      </w:r>
+      <w:proofErr w:type="spellStart"/>
+      <w:r>
+        <w:t>dut</w:t>
+      </w:r>
+      <w:proofErr w:type="spellEnd"/>
+      <w:r>
+        <w:t xml:space="preserve"> (</w:t>
+      </w:r>
+    </w:p>
+    <w:p>
+      <w:r>
+        <w:t xml:space="preserve">    </w:t>
+      </w:r>
+      <w:proofErr w:type="gramStart"/>
+      <w:r>
+        <w:t>.</w:t>
+      </w:r>
+      <w:proofErr w:type="spellStart"/>
+      <w:r>
+        <w:t>clk</w:t>
+      </w:r>
+      <w:proofErr w:type="spellEnd"/>
+      <w:proofErr w:type="gramEnd"/>
+      <w:r>
+        <w:t>(</w:t>
+      </w:r>
+      <w:proofErr w:type="spellStart"/>
+      <w:r>
+        <w:t>vif.clk</w:t>
+      </w:r>
+      <w:proofErr w:type="spellEnd"/>
+      <w:r>
+        <w:t>),</w:t>
+      </w:r>
+    </w:p>
+    <w:p>
+      <w:r>
+        <w:t xml:space="preserve">    </w:t>
+      </w:r>
+      <w:proofErr w:type="gramStart"/>
+      <w:r>
+        <w:t>.</w:t>
+      </w:r>
+      <w:proofErr w:type="spellStart"/>
+      <w:r>
+        <w:t>sw</w:t>
+      </w:r>
+      <w:proofErr w:type="spellEnd"/>
+      <w:proofErr w:type="gramEnd"/>
+      <w:r>
+        <w:t>(</w:t>
+      </w:r>
+      <w:proofErr w:type="spellStart"/>
+      <w:proofErr w:type="gramStart"/>
+      <w:r>
+        <w:t>vif.sw</w:t>
+      </w:r>
+      <w:proofErr w:type="spellEnd"/>
+      <w:proofErr w:type="gramEnd"/>
+      <w:r>
+        <w:t>),</w:t>
+      </w:r>
+    </w:p>
+    <w:p>
+      <w:r>
+        <w:t xml:space="preserve">    </w:t>
+      </w:r>
+      <w:proofErr w:type="gramStart"/>
+      <w:r>
+        <w:t>.led</w:t>
+      </w:r>
+      <w:proofErr w:type="gramEnd"/>
+      <w:r>
+        <w:t>(</w:t>
+      </w:r>
+      <w:proofErr w:type="spellStart"/>
+      <w:r>
+        <w:t>vif.led</w:t>
+      </w:r>
+      <w:proofErr w:type="spellEnd"/>
+      <w:r>
+        <w:t>)</w:t>
+      </w:r>
+    </w:p>
+    <w:p>
+      <w:r>
+        <w:t xml:space="preserve">  </w:t>
+      </w:r>
+      <w:proofErr w:type="gramStart"/>
+      <w:r>
+        <w:t>);</w:t>
+      </w:r>
+      <w:proofErr w:type="gramEnd"/>
+    </w:p>
+    <w:p>
+      <w:r>
+        <w:t xml:space="preserve"> </w:t>
+      </w:r>
+    </w:p>
+    <w:p>
+      <w:r>
+        <w:br w:type="page"/>
+      </w:r>
+    </w:p>
+    <w:p/>
+    <w:p>
+      <w:r>
+        <w:t xml:space="preserve">  // Start UVM Test</w:t>
+      </w:r>
+    </w:p>
+    <w:p>
+      <w:r>
+        <w:t xml:space="preserve">  initial begin</w:t>
+      </w:r>
+    </w:p>
+    <w:p>
+      <w:r>
+        <w:t xml:space="preserve">    </w:t>
+      </w:r>
+      <w:proofErr w:type="spellStart"/>
+      <w:r>
+        <w:t>uvm_config_db</w:t>
+      </w:r>
+      <w:proofErr w:type="spellEnd"/>
+      <w:proofErr w:type="gramStart"/>
+      <w:r>
+        <w:t>#(</w:t>
+      </w:r>
+      <w:proofErr w:type="gramEnd"/>
+      <w:r>
+        <w:t xml:space="preserve">virtual </w:t>
+      </w:r>
+      <w:proofErr w:type="spellStart"/>
+      <w:r>
+        <w:t>blinky_if</w:t>
+      </w:r>
+      <w:proofErr w:type="spellEnd"/>
+      <w:proofErr w:type="gramStart"/>
+      <w:r>
+        <w:t>)::set(</w:t>
+      </w:r>
+      <w:proofErr w:type="gramEnd"/>
+      <w:r>
+        <w:t>null, "*", "</w:t>
+      </w:r>
+      <w:proofErr w:type="spellStart"/>
+      <w:r>
+        <w:t>vif</w:t>
+      </w:r>
+      <w:proofErr w:type="spellEnd"/>
+      <w:r>
+        <w:t xml:space="preserve">", </w:t>
+      </w:r>
+      <w:proofErr w:type="spellStart"/>
+      <w:r>
+        <w:t>vif</w:t>
+      </w:r>
+      <w:proofErr w:type="spellEnd"/>
+      <w:proofErr w:type="gramStart"/>
+      <w:r>
+        <w:t>);</w:t>
+      </w:r>
+      <w:proofErr w:type="gramEnd"/>
+    </w:p>
+    <w:p>
+      <w:r>
+        <w:t xml:space="preserve">    </w:t>
+      </w:r>
+      <w:proofErr w:type="spellStart"/>
+      <w:r>
+        <w:t>run_test</w:t>
+      </w:r>
+      <w:proofErr w:type="spellEnd"/>
+      <w:r>
+        <w:t>("</w:t>
+      </w:r>
+      <w:proofErr w:type="spellStart"/>
+      <w:r>
+        <w:t>blinky_test</w:t>
+      </w:r>
+      <w:proofErr w:type="spellEnd"/>
+      <w:r>
+        <w:t>"</w:t>
+      </w:r>
+      <w:proofErr w:type="gramStart"/>
+      <w:r>
+        <w:t>);</w:t>
+      </w:r>
+      <w:proofErr w:type="gramEnd"/>
+    </w:p>
+    <w:p>
+      <w:r>
+        <w:t xml:space="preserve">  end</w:t>
+      </w:r>
+    </w:p>
+    <w:p>
+      <w:proofErr w:type="spellStart"/>
+      <w:r>
+        <w:t>endmodule</w:t>
+      </w:r>
+      <w:proofErr w:type="spellEnd"/>
+    </w:p>
+    <w:p>
+      <w:pPr>
+        <w:rPr>
+          <w:b/>
+          <w:bCs/>
+        </w:rPr>
+      </w:pPr>
+      <w:r>
+        <w:rPr>
+          <w:b/>
+          <w:bCs/>
+        </w:rPr>
+        <w:t>O</w:t>
+      </w:r>
+      <w:r>
+        <w:rPr>
+          <w:b/>
+          <w:bCs/>
+        </w:rPr>
+        <w:t>utput:</w:t>
+      </w:r>
+      <w:r>
+        <w:rPr>
+          <w:b/>
+          <w:bCs/>
+        </w:rPr>
+        <w:br/>
+      </w:r>
+      <w:r>
+        <w:rPr>
+          <w:noProof/>
+        </w:rPr>
+        <w:drawing>
+          <wp:inline distT="0" distB="0" distL="0" distR="0" wp14:anchorId="75DC354C" wp14:editId="18D1B315">
+            <wp:extent cx="6391275" cy="3035137"/>
+            <wp:effectExtent l="0" t="0" r="0" b="0"/>
+            <wp:docPr id="1151521289" name="Picture 1"/>
+            <wp:cNvGraphicFramePr>
+              <a:graphicFrameLocks xmlns:a="http://schemas.openxmlformats.org/drawingml/2006/main" noChangeAspect="1"/>
+            </wp:cNvGraphicFramePr>
+            <a:graphic xmlns:a="http://schemas.openxmlformats.org/drawingml/2006/main">
+              <a:graphicData uri="http://schemas.openxmlformats.org/drawingml/2006/picture">
+                <pic:pic xmlns:pic="http://schemas.openxmlformats.org/drawingml/2006/picture">
+                  <pic:nvPicPr>
+                    <pic:cNvPr id="1151521289" name=""/>
+                    <pic:cNvPicPr/>
+                  </pic:nvPicPr>
+                  <pic:blipFill>
+                    <a:blip r:embed="rId9"/>
+                    <a:stretch>
+                      <a:fillRect/>
+                    </a:stretch>
+                  </pic:blipFill>
+                  <pic:spPr>
+                    <a:xfrm>
+                      <a:off x="0" y="0"/>
+                      <a:ext cx="6404904" cy="3041609"/>
+                    </a:xfrm>
+                    <a:prstGeom prst="rect">
+                      <a:avLst/>
+                    </a:prstGeom>
+                  </pic:spPr>
+                </pic:pic>
+              </a:graphicData>
+            </a:graphic>
+          </wp:inline>
+        </w:drawing>
+      </w:r>
+    </w:p>
+    <w:p>
+      <w:pPr>
+        <w:rPr>
+          <w:b/>
+          <w:bCs/>
+        </w:rPr>
+      </w:pPr>
+      <w:r>
+        <w:rPr>
+          <w:b/>
+          <w:bCs/>
+        </w:rPr>
+        <w:br w:type="page"/>
       </w:r>
     </w:p>
     <w:p>
@@ -6192,9 +7027,9 @@
     </w:lvl>
   </w:abstractNum>
   <w:abstractNum w:abstractNumId="6" w15:restartNumberingAfterBreak="0">
-    <w:nsid w:val="4E3B001E"/>
+    <w:nsid w:val="442A5457"/>
     <w:multiLevelType w:val="multilevel"/>
-    <w:tmpl w:val="41ACC3FA"/>
+    <w:tmpl w:val="B4D4D13E"/>
     <w:lvl w:ilvl="0">
       <w:start w:val="1"/>
       <w:numFmt w:val="bullet"/>
@@ -6341,6 +7176,155 @@
     </w:lvl>
   </w:abstractNum>
   <w:abstractNum w:abstractNumId="7" w15:restartNumberingAfterBreak="0">
+    <w:nsid w:val="4E3B001E"/>
+    <w:multiLevelType w:val="multilevel"/>
+    <w:tmpl w:val="41ACC3FA"/>
+    <w:lvl w:ilvl="0">
+      <w:start w:val="1"/>
+      <w:numFmt w:val="bullet"/>
+      <w:lvlText w:val=""/>
+      <w:lvlJc w:val="left"/>
+      <w:pPr>
+        <w:tabs>
+          <w:tab w:val="num" w:pos="720"/>
+        </w:tabs>
+        <w:ind w:left="720" w:hanging="360"/>
+      </w:pPr>
+      <w:rPr>
+        <w:rFonts w:ascii="Symbol" w:hAnsi="Symbol" w:hint="default"/>
+        <w:sz w:val="20"/>
+      </w:rPr>
+    </w:lvl>
+    <w:lvl w:ilvl="1" w:tentative="1">
+      <w:start w:val="1"/>
+      <w:numFmt w:val="bullet"/>
+      <w:lvlText w:val="o"/>
+      <w:lvlJc w:val="left"/>
+      <w:pPr>
+        <w:tabs>
+          <w:tab w:val="num" w:pos="1440"/>
+        </w:tabs>
+        <w:ind w:left="1440" w:hanging="360"/>
+      </w:pPr>
+      <w:rPr>
+        <w:rFonts w:ascii="Courier New" w:hAnsi="Courier New" w:hint="default"/>
+        <w:sz w:val="20"/>
+      </w:rPr>
+    </w:lvl>
+    <w:lvl w:ilvl="2" w:tentative="1">
+      <w:start w:val="1"/>
+      <w:numFmt w:val="bullet"/>
+      <w:lvlText w:val=""/>
+      <w:lvlJc w:val="left"/>
+      <w:pPr>
+        <w:tabs>
+          <w:tab w:val="num" w:pos="2160"/>
+        </w:tabs>
+        <w:ind w:left="2160" w:hanging="360"/>
+      </w:pPr>
+      <w:rPr>
+        <w:rFonts w:ascii="Wingdings" w:hAnsi="Wingdings" w:hint="default"/>
+        <w:sz w:val="20"/>
+      </w:rPr>
+    </w:lvl>
+    <w:lvl w:ilvl="3" w:tentative="1">
+      <w:start w:val="1"/>
+      <w:numFmt w:val="bullet"/>
+      <w:lvlText w:val=""/>
+      <w:lvlJc w:val="left"/>
+      <w:pPr>
+        <w:tabs>
+          <w:tab w:val="num" w:pos="2880"/>
+        </w:tabs>
+        <w:ind w:left="2880" w:hanging="360"/>
+      </w:pPr>
+      <w:rPr>
+        <w:rFonts w:ascii="Wingdings" w:hAnsi="Wingdings" w:hint="default"/>
+        <w:sz w:val="20"/>
+      </w:rPr>
+    </w:lvl>
+    <w:lvl w:ilvl="4" w:tentative="1">
+      <w:start w:val="1"/>
+      <w:numFmt w:val="bullet"/>
+      <w:lvlText w:val=""/>
+      <w:lvlJc w:val="left"/>
+      <w:pPr>
+        <w:tabs>
+          <w:tab w:val="num" w:pos="3600"/>
+        </w:tabs>
+        <w:ind w:left="3600" w:hanging="360"/>
+      </w:pPr>
+      <w:rPr>
+        <w:rFonts w:ascii="Wingdings" w:hAnsi="Wingdings" w:hint="default"/>
+        <w:sz w:val="20"/>
+      </w:rPr>
+    </w:lvl>
+    <w:lvl w:ilvl="5" w:tentative="1">
+      <w:start w:val="1"/>
+      <w:numFmt w:val="bullet"/>
+      <w:lvlText w:val=""/>
+      <w:lvlJc w:val="left"/>
+      <w:pPr>
+        <w:tabs>
+          <w:tab w:val="num" w:pos="4320"/>
+        </w:tabs>
+        <w:ind w:left="4320" w:hanging="360"/>
+      </w:pPr>
+      <w:rPr>
+        <w:rFonts w:ascii="Wingdings" w:hAnsi="Wingdings" w:hint="default"/>
+        <w:sz w:val="20"/>
+      </w:rPr>
+    </w:lvl>
+    <w:lvl w:ilvl="6" w:tentative="1">
+      <w:start w:val="1"/>
+      <w:numFmt w:val="bullet"/>
+      <w:lvlText w:val=""/>
+      <w:lvlJc w:val="left"/>
+      <w:pPr>
+        <w:tabs>
+          <w:tab w:val="num" w:pos="5040"/>
+        </w:tabs>
+        <w:ind w:left="5040" w:hanging="360"/>
+      </w:pPr>
+      <w:rPr>
+        <w:rFonts w:ascii="Wingdings" w:hAnsi="Wingdings" w:hint="default"/>
+        <w:sz w:val="20"/>
+      </w:rPr>
+    </w:lvl>
+    <w:lvl w:ilvl="7" w:tentative="1">
+      <w:start w:val="1"/>
+      <w:numFmt w:val="bullet"/>
+      <w:lvlText w:val=""/>
+      <w:lvlJc w:val="left"/>
+      <w:pPr>
+        <w:tabs>
+          <w:tab w:val="num" w:pos="5760"/>
+        </w:tabs>
+        <w:ind w:left="5760" w:hanging="360"/>
+      </w:pPr>
+      <w:rPr>
+        <w:rFonts w:ascii="Wingdings" w:hAnsi="Wingdings" w:hint="default"/>
+        <w:sz w:val="20"/>
+      </w:rPr>
+    </w:lvl>
+    <w:lvl w:ilvl="8" w:tentative="1">
+      <w:start w:val="1"/>
+      <w:numFmt w:val="bullet"/>
+      <w:lvlText w:val=""/>
+      <w:lvlJc w:val="left"/>
+      <w:pPr>
+        <w:tabs>
+          <w:tab w:val="num" w:pos="6480"/>
+        </w:tabs>
+        <w:ind w:left="6480" w:hanging="360"/>
+      </w:pPr>
+      <w:rPr>
+        <w:rFonts w:ascii="Wingdings" w:hAnsi="Wingdings" w:hint="default"/>
+        <w:sz w:val="20"/>
+      </w:rPr>
+    </w:lvl>
+  </w:abstractNum>
+  <w:abstractNum w:abstractNumId="8" w15:restartNumberingAfterBreak="0">
     <w:nsid w:val="51D10BCF"/>
     <w:multiLevelType w:val="multilevel"/>
     <w:tmpl w:val="9AECBADE"/>
@@ -6462,7 +7446,7 @@
     </w:lvl>
   </w:abstractNum>
   <w:num w:numId="1" w16cid:durableId="72162119">
-    <w:abstractNumId w:val="6"/>
+    <w:abstractNumId w:val="7"/>
   </w:num>
   <w:num w:numId="2" w16cid:durableId="772896410">
     <w:abstractNumId w:val="3"/>
@@ -6480,10 +7464,13 @@
     <w:abstractNumId w:val="2"/>
   </w:num>
   <w:num w:numId="7" w16cid:durableId="200286965">
-    <w:abstractNumId w:val="7"/>
+    <w:abstractNumId w:val="8"/>
   </w:num>
   <w:num w:numId="8" w16cid:durableId="1409691638">
     <w:abstractNumId w:val="5"/>
+  </w:num>
+  <w:num w:numId="9" w16cid:durableId="1847667384">
+    <w:abstractNumId w:val="6"/>
   </w:num>
 </w:numbering>
 </file>

</xml_diff>